<commit_message>
Calendar + Addressbook - new template files
Change-Id: Ib155aeed48517f2eb7cfd052995e73cc2151377d
Reviewed-on: http://gerrit.tine20.com/customers/5475
Tested-by: Jenkins CI (http://ci.tine20.com/) <tine20-jenkins@metaways.de>
Reviewed-by: Paul Mehrer <p.mehrer@metaways.de>
Tested-by: Paul Mehrer <p.mehrer@metaways.de>
</commit_message>
<xml_diff>
--- a/tine20/Calendar/Export/templates/calendar_export.docx
+++ b/tine20/Calendar/Export/templates/calendar_export.docx
@@ -5,40 +5,19 @@
     <w:p>
       <w:pPr>
         <w:rPr>
-          <w:rFonts w:ascii="Calibri" w:hAnsi="Calibri" w:cs="Calibri"/>
-          <w:b/>
-          <w:bCs/>
-          <w:sz w:val="32"/>
-          <w:szCs w:val="32"/>
-          <w:lang w:val="en-GB"/>
+          <w:sz w:val="16"/>
+          <w:szCs w:val="16"/>
+          <w:lang w:val="en"/>
         </w:rPr>
       </w:pPr>
-    </w:p>
-    <w:p>
-      <w:pPr>
-        <w:rPr>
-          <w:sz w:val="20"/>
-          <w:szCs w:val="20"/>
-          <w:lang w:val="en"/>
-        </w:rPr>
-      </w:pPr>
-      <w:r>
-        <w:rPr>
-          <w:sz w:val="20"/>
-          <w:szCs w:val="20"/>
+      <w:r>
+        <w:rPr>
+          <w:sz w:val="16"/>
+          <w:szCs w:val="16"/>
           <w:lang w:val="en"/>
         </w:rPr>
         <w:t>${RECORD_BLOCK}</w:t>
       </w:r>
-    </w:p>
-    <w:p>
-      <w:pPr>
-        <w:rPr>
-          <w:sz w:val="20"/>
-          <w:szCs w:val="20"/>
-          <w:lang w:val="en"/>
-        </w:rPr>
-      </w:pPr>
     </w:p>
     <w:p>
       <w:pPr>
@@ -420,10 +399,9 @@
     <w:p>
       <w:pPr>
         <w:pBdr>
-          <w:bottom w:val="single" w:sz="6" w:space="1" w:color="00000A"/>
+          <w:bottom w:val="single" w:sz="4" w:space="1" w:color="BFBFBF" w:themeColor="background1" w:themeShade="BF"/>
         </w:pBdr>
         <w:rPr>
-          <w:rFonts w:ascii="Calibri" w:hAnsi="Calibri" w:cs="Calibri"/>
           <w:b/>
           <w:bCs/>
           <w:sz w:val="20"/>
@@ -456,15 +434,15 @@
         <w:tblLook w:val="06A0" w:firstRow="1" w:lastRow="0" w:firstColumn="1" w:lastColumn="0" w:noHBand="1" w:noVBand="1"/>
       </w:tblPr>
       <w:tblGrid>
-        <w:gridCol w:w="2423"/>
-        <w:gridCol w:w="2664"/>
-        <w:gridCol w:w="1762"/>
-        <w:gridCol w:w="2223"/>
+        <w:gridCol w:w="2224"/>
+        <w:gridCol w:w="2442"/>
+        <w:gridCol w:w="2365"/>
+        <w:gridCol w:w="2041"/>
       </w:tblGrid>
       <w:tr>
         <w:tc>
           <w:tcPr>
-            <w:tcW w:w="2663" w:type="dxa"/>
+            <w:tcW w:w="2224" w:type="dxa"/>
           </w:tcPr>
           <w:p>
             <w:pPr>
@@ -547,7 +525,7 @@
         </w:tc>
         <w:tc>
           <w:tcPr>
-            <w:tcW w:w="3143" w:type="dxa"/>
+            <w:tcW w:w="2442" w:type="dxa"/>
           </w:tcPr>
           <w:p>
             <w:pPr>
@@ -561,7 +539,7 @@
         </w:tc>
         <w:tc>
           <w:tcPr>
-            <w:tcW w:w="2164" w:type="dxa"/>
+            <w:tcW w:w="2365" w:type="dxa"/>
           </w:tcPr>
           <w:p>
             <w:pPr>
@@ -575,7 +553,7 @@
         </w:tc>
         <w:tc>
           <w:tcPr>
-            <w:tcW w:w="1102" w:type="dxa"/>
+            <w:tcW w:w="2041" w:type="dxa"/>
           </w:tcPr>
           <w:p>
             <w:pPr>
@@ -647,7 +625,7 @@
       <w:tr>
         <w:tc>
           <w:tcPr>
-            <w:tcW w:w="2663" w:type="dxa"/>
+            <w:tcW w:w="2224" w:type="dxa"/>
           </w:tcPr>
           <w:p>
             <w:pPr>
@@ -722,7 +700,7 @@
         </w:tc>
         <w:tc>
           <w:tcPr>
-            <w:tcW w:w="3143" w:type="dxa"/>
+            <w:tcW w:w="2442" w:type="dxa"/>
           </w:tcPr>
           <w:p>
             <w:pPr>
@@ -774,7 +752,7 @@
         </w:tc>
         <w:tc>
           <w:tcPr>
-            <w:tcW w:w="2164" w:type="dxa"/>
+            <w:tcW w:w="2365" w:type="dxa"/>
           </w:tcPr>
           <w:p>
             <w:pPr>
@@ -788,7 +766,7 @@
         </w:tc>
         <w:tc>
           <w:tcPr>
-            <w:tcW w:w="1102" w:type="dxa"/>
+            <w:tcW w:w="2041" w:type="dxa"/>
           </w:tcPr>
           <w:p>
             <w:pPr>
@@ -796,21 +774,42 @@
               <w:rPr>
                 <w:sz w:val="20"/>
                 <w:szCs w:val="20"/>
+                <w:lang w:val="en"/>
               </w:rPr>
             </w:pPr>
             <w:r>
               <w:rPr>
                 <w:sz w:val="20"/>
                 <w:szCs w:val="20"/>
-              </w:rPr>
-              <w:t>Nicht blockier</w:t>
-            </w:r>
-            <w:r>
-              <w:rPr>
-                <w:sz w:val="20"/>
-                <w:szCs w:val="20"/>
-              </w:rPr>
-              <w:t>end</w:t>
+                <w:lang w:val="en"/>
+              </w:rPr>
+              <w:t>${</w:t>
+            </w:r>
+            <w:proofErr w:type="spellStart"/>
+            <w:r>
+              <w:rPr>
+                <w:sz w:val="20"/>
+                <w:szCs w:val="20"/>
+                <w:lang w:val="en"/>
+              </w:rPr>
+              <w:t>twig:record.</w:t>
+            </w:r>
+            <w:r>
+              <w:rPr>
+                <w:sz w:val="20"/>
+                <w:szCs w:val="20"/>
+                <w:lang w:val="en"/>
+              </w:rPr>
+              <w:t>transp</w:t>
+            </w:r>
+            <w:proofErr w:type="spellEnd"/>
+            <w:r>
+              <w:rPr>
+                <w:sz w:val="20"/>
+                <w:szCs w:val="20"/>
+                <w:lang w:val="en"/>
+              </w:rPr>
+              <w:t>}</w:t>
             </w:r>
           </w:p>
         </w:tc>
@@ -818,7 +817,7 @@
       <w:tr>
         <w:tc>
           <w:tcPr>
-            <w:tcW w:w="2663" w:type="dxa"/>
+            <w:tcW w:w="2224" w:type="dxa"/>
           </w:tcPr>
           <w:p>
             <w:pPr>
@@ -893,7 +892,7 @@
         </w:tc>
         <w:tc>
           <w:tcPr>
-            <w:tcW w:w="3143" w:type="dxa"/>
+            <w:tcW w:w="2442" w:type="dxa"/>
           </w:tcPr>
           <w:p>
             <w:pPr>
@@ -947,33 +946,26 @@
                 <w:szCs w:val="20"/>
               </w:rPr>
               <w:t>}</w:t>
-            </w:r>
-            <w:r>
-              <w:rPr>
-                <w:sz w:val="20"/>
-                <w:szCs w:val="20"/>
-              </w:rPr>
-              <w:t xml:space="preserve"> </w:t>
             </w:r>
           </w:p>
         </w:tc>
         <w:tc>
           <w:tcPr>
-            <w:tcW w:w="2164" w:type="dxa"/>
+            <w:tcW w:w="2365" w:type="dxa"/>
           </w:tcPr>
           <w:p>
             <w:pPr>
               <w:rPr>
-                <w:sz w:val="16"/>
-                <w:szCs w:val="16"/>
+                <w:sz w:val="20"/>
+                <w:szCs w:val="20"/>
                 <w:lang w:val="en"/>
               </w:rPr>
             </w:pPr>
             <w:r>
               <w:rPr>
                 <w:b/>
-                <w:sz w:val="16"/>
-                <w:szCs w:val="16"/>
+                <w:sz w:val="20"/>
+                <w:szCs w:val="20"/>
                 <w:lang w:val="en"/>
               </w:rPr>
               <w:t>${</w:t>
@@ -982,8 +974,8 @@
             <w:r>
               <w:rPr>
                 <w:b/>
-                <w:sz w:val="16"/>
-                <w:szCs w:val="16"/>
+                <w:sz w:val="20"/>
+                <w:szCs w:val="20"/>
                 <w:lang w:val="en"/>
               </w:rPr>
               <w:t>twig:translate</w:t>
@@ -992,8 +984,8 @@
             <w:r>
               <w:rPr>
                 <w:b/>
-                <w:sz w:val="16"/>
-                <w:szCs w:val="16"/>
+                <w:sz w:val="20"/>
+                <w:szCs w:val="20"/>
                 <w:lang w:val="en"/>
               </w:rPr>
               <w:t>(</w:t>
@@ -1001,8 +993,8 @@
             <w:r>
               <w:rPr>
                 <w:b/>
-                <w:sz w:val="16"/>
-                <w:szCs w:val="16"/>
+                <w:sz w:val="20"/>
+                <w:szCs w:val="20"/>
                 <w:lang w:val="en-GB"/>
               </w:rPr>
               <w:t>'</w:t>
@@ -1010,8 +1002,8 @@
             <w:r>
               <w:rPr>
                 <w:b/>
-                <w:sz w:val="16"/>
-                <w:szCs w:val="16"/>
+                <w:sz w:val="20"/>
+                <w:szCs w:val="20"/>
                 <w:lang w:val="en-GB"/>
               </w:rPr>
               <w:t>whole day'</w:t>
@@ -1019,16 +1011,16 @@
             <w:r>
               <w:rPr>
                 <w:b/>
-                <w:sz w:val="16"/>
-                <w:szCs w:val="16"/>
+                <w:sz w:val="20"/>
+                <w:szCs w:val="20"/>
                 <w:lang w:val="en"/>
               </w:rPr>
               <w:t xml:space="preserve">)}: </w:t>
             </w:r>
             <w:r>
               <w:rPr>
-                <w:sz w:val="16"/>
-                <w:szCs w:val="16"/>
+                <w:sz w:val="20"/>
+                <w:szCs w:val="20"/>
                 <w:lang w:val="en"/>
               </w:rPr>
               <w:t>${</w:t>
@@ -1036,25 +1028,41 @@
             <w:proofErr w:type="spellStart"/>
             <w:r>
               <w:rPr>
-                <w:sz w:val="16"/>
-                <w:szCs w:val="16"/>
+                <w:sz w:val="20"/>
+                <w:szCs w:val="20"/>
                 <w:lang w:val="en"/>
               </w:rPr>
               <w:t>twig:record.</w:t>
             </w:r>
             <w:r>
               <w:rPr>
-                <w:sz w:val="16"/>
-                <w:szCs w:val="16"/>
-                <w:lang w:val="en"/>
-              </w:rPr>
-              <w:t>whole_day</w:t>
+                <w:sz w:val="20"/>
+                <w:szCs w:val="20"/>
+                <w:lang w:val="en"/>
+              </w:rPr>
+              <w:t>is_all</w:t>
+            </w:r>
+            <w:r>
+              <w:rPr>
+                <w:sz w:val="20"/>
+                <w:szCs w:val="20"/>
+                <w:lang w:val="en"/>
+              </w:rPr>
+              <w:t>_day</w:t>
+            </w:r>
+            <w:r>
+              <w:rPr>
+                <w:sz w:val="20"/>
+                <w:szCs w:val="20"/>
+                <w:lang w:val="en"/>
+              </w:rPr>
+              <w:t>_event</w:t>
             </w:r>
             <w:proofErr w:type="spellEnd"/>
             <w:r>
               <w:rPr>
-                <w:sz w:val="16"/>
-                <w:szCs w:val="16"/>
+                <w:sz w:val="20"/>
+                <w:szCs w:val="20"/>
                 <w:lang w:val="en"/>
               </w:rPr>
               <w:t>}</w:t>
@@ -1063,7 +1071,7 @@
         </w:tc>
         <w:tc>
           <w:tcPr>
-            <w:tcW w:w="1102" w:type="dxa"/>
+            <w:tcW w:w="2041" w:type="dxa"/>
           </w:tcPr>
           <w:p>
             <w:pPr>
@@ -1073,6 +1081,14 @@
                 <w:lang w:val="en"/>
               </w:rPr>
             </w:pPr>
+            <w:r>
+              <w:rPr>
+                <w:sz w:val="20"/>
+                <w:szCs w:val="20"/>
+                <w:lang w:val="en"/>
+              </w:rPr>
+              <w:t>${</w:t>
+            </w:r>
             <w:proofErr w:type="spellStart"/>
             <w:r>
               <w:rPr>
@@ -1080,16 +1096,32 @@
                 <w:szCs w:val="20"/>
                 <w:lang w:val="en"/>
               </w:rPr>
-              <w:t>Vorläufig</w:t>
+              <w:t>twig:record.</w:t>
+            </w:r>
+            <w:r>
+              <w:rPr>
+                <w:sz w:val="20"/>
+                <w:szCs w:val="20"/>
+                <w:lang w:val="en"/>
+              </w:rPr>
+              <w:t>status</w:t>
             </w:r>
             <w:proofErr w:type="spellEnd"/>
+            <w:r>
+              <w:rPr>
+                <w:sz w:val="20"/>
+                <w:szCs w:val="20"/>
+                <w:lang w:val="en"/>
+              </w:rPr>
+              <w:t>}</w:t>
+            </w:r>
           </w:p>
         </w:tc>
       </w:tr>
       <w:tr>
         <w:tc>
           <w:tcPr>
-            <w:tcW w:w="2663" w:type="dxa"/>
+            <w:tcW w:w="2224" w:type="dxa"/>
           </w:tcPr>
           <w:p>
             <w:pPr>
@@ -1164,7 +1196,7 @@
         </w:tc>
         <w:tc>
           <w:tcPr>
-            <w:tcW w:w="3143" w:type="dxa"/>
+            <w:tcW w:w="2442" w:type="dxa"/>
           </w:tcPr>
           <w:p>
             <w:pPr>
@@ -1178,6 +1210,7 @@
               <w:rPr>
                 <w:sz w:val="20"/>
                 <w:szCs w:val="20"/>
+                <w:lang w:val="en"/>
               </w:rPr>
               <w:t>${</w:t>
             </w:r>
@@ -1186,6 +1219,7 @@
               <w:rPr>
                 <w:sz w:val="20"/>
                 <w:szCs w:val="20"/>
+                <w:lang w:val="en"/>
               </w:rPr>
               <w:t>twig:record.</w:t>
             </w:r>
@@ -1193,6 +1227,7 @@
               <w:rPr>
                 <w:sz w:val="20"/>
                 <w:szCs w:val="20"/>
+                <w:lang w:val="en"/>
               </w:rPr>
               <w:t>dt</w:t>
             </w:r>
@@ -1200,6 +1235,7 @@
               <w:rPr>
                 <w:sz w:val="20"/>
                 <w:szCs w:val="20"/>
+                <w:lang w:val="en"/>
               </w:rPr>
               <w:t>end</w:t>
             </w:r>
@@ -1208,6 +1244,7 @@
               <w:rPr>
                 <w:sz w:val="20"/>
                 <w:szCs w:val="20"/>
+                <w:lang w:val="en"/>
               </w:rPr>
               <w:t>}</w:t>
             </w:r>
@@ -1215,20 +1252,47 @@
         </w:tc>
         <w:tc>
           <w:tcPr>
-            <w:tcW w:w="2164" w:type="dxa"/>
+            <w:tcW w:w="2365" w:type="dxa"/>
           </w:tcPr>
           <w:p>
             <w:pPr>
               <w:rPr>
                 <w:sz w:val="20"/>
                 <w:szCs w:val="20"/>
+                <w:lang w:val="en"/>
               </w:rPr>
             </w:pPr>
+            <w:r>
+              <w:rPr>
+                <w:sz w:val="20"/>
+                <w:szCs w:val="20"/>
+                <w:lang w:val="en"/>
+              </w:rPr>
+              <w:t>${</w:t>
+            </w:r>
+            <w:proofErr w:type="spellStart"/>
+            <w:r>
+              <w:rPr>
+                <w:sz w:val="20"/>
+                <w:szCs w:val="20"/>
+                <w:lang w:val="en"/>
+              </w:rPr>
+              <w:t>twig:record.originator_tz</w:t>
+            </w:r>
+            <w:proofErr w:type="spellEnd"/>
+            <w:r>
+              <w:rPr>
+                <w:sz w:val="20"/>
+                <w:szCs w:val="20"/>
+                <w:lang w:val="en"/>
+              </w:rPr>
+              <w:t>}</w:t>
+            </w:r>
           </w:p>
         </w:tc>
         <w:tc>
           <w:tcPr>
-            <w:tcW w:w="1102" w:type="dxa"/>
+            <w:tcW w:w="2041" w:type="dxa"/>
           </w:tcPr>
           <w:p>
             <w:pPr>
@@ -1240,9 +1304,8 @@
             </w:pPr>
             <w:r>
               <w:rPr>
-                <w:b/>
-                <w:sz w:val="16"/>
-                <w:szCs w:val="16"/>
+                <w:sz w:val="20"/>
+                <w:szCs w:val="20"/>
                 <w:lang w:val="en"/>
               </w:rPr>
               <w:t>${</w:t>
@@ -1250,331 +1313,25 @@
             <w:proofErr w:type="spellStart"/>
             <w:r>
               <w:rPr>
-                <w:b/>
-                <w:sz w:val="16"/>
-                <w:szCs w:val="16"/>
-                <w:lang w:val="en"/>
-              </w:rPr>
-              <w:t>twig:translate</w:t>
+                <w:sz w:val="20"/>
+                <w:szCs w:val="20"/>
+                <w:lang w:val="en"/>
+              </w:rPr>
+              <w:t>twig:record.</w:t>
+            </w:r>
+            <w:r>
+              <w:rPr>
+                <w:sz w:val="20"/>
+                <w:szCs w:val="20"/>
+                <w:lang w:val="en"/>
+              </w:rPr>
+              <w:t>class</w:t>
             </w:r>
             <w:proofErr w:type="spellEnd"/>
             <w:r>
               <w:rPr>
-                <w:b/>
-                <w:sz w:val="16"/>
-                <w:szCs w:val="16"/>
-                <w:lang w:val="en"/>
-              </w:rPr>
-              <w:t>(</w:t>
-            </w:r>
-            <w:r>
-              <w:rPr>
-                <w:b/>
-                <w:sz w:val="16"/>
-                <w:szCs w:val="16"/>
-                <w:lang w:val="en-GB"/>
-              </w:rPr>
-              <w:t>Private</w:t>
-            </w:r>
-            <w:r>
-              <w:rPr>
-                <w:b/>
-                <w:sz w:val="16"/>
-                <w:szCs w:val="16"/>
-                <w:lang w:val="en-GB"/>
-              </w:rPr>
-              <w:t>'</w:t>
-            </w:r>
-            <w:r>
-              <w:rPr>
-                <w:b/>
-                <w:sz w:val="16"/>
-                <w:szCs w:val="16"/>
-                <w:lang w:val="en"/>
-              </w:rPr>
-              <w:t xml:space="preserve">)}: </w:t>
-            </w:r>
-            <w:r>
-              <w:rPr>
-                <w:sz w:val="16"/>
-                <w:szCs w:val="16"/>
-                <w:lang w:val="en"/>
-              </w:rPr>
-              <w:t>${</w:t>
-            </w:r>
-            <w:proofErr w:type="spellStart"/>
-            <w:r>
-              <w:rPr>
-                <w:sz w:val="16"/>
-                <w:szCs w:val="16"/>
-                <w:lang w:val="en"/>
-              </w:rPr>
-              <w:t>twig:record.</w:t>
-            </w:r>
-            <w:r>
-              <w:rPr>
-                <w:sz w:val="16"/>
-                <w:szCs w:val="16"/>
-                <w:lang w:val="en"/>
-              </w:rPr>
-              <w:t>private</w:t>
-            </w:r>
-            <w:proofErr w:type="spellEnd"/>
-            <w:r>
-              <w:rPr>
-                <w:sz w:val="16"/>
-                <w:szCs w:val="16"/>
-                <w:lang w:val="en"/>
-              </w:rPr>
-              <w:t>}</w:t>
-            </w:r>
-          </w:p>
-        </w:tc>
-      </w:tr>
-      <w:tr>
-        <w:tc>
-          <w:tcPr>
-            <w:tcW w:w="2663" w:type="dxa"/>
-          </w:tcPr>
-          <w:p>
-            <w:pPr>
-              <w:rPr>
-                <w:b/>
-                <w:sz w:val="20"/>
-                <w:szCs w:val="20"/>
-              </w:rPr>
-            </w:pPr>
-            <w:r>
-              <w:rPr>
-                <w:b/>
-                <w:sz w:val="20"/>
-                <w:szCs w:val="20"/>
-              </w:rPr>
-              <w:t>${</w:t>
-            </w:r>
-            <w:proofErr w:type="spellStart"/>
-            <w:proofErr w:type="gramStart"/>
-            <w:r>
-              <w:rPr>
-                <w:b/>
-                <w:sz w:val="20"/>
-                <w:szCs w:val="20"/>
-              </w:rPr>
-              <w:t>twig:</w:t>
-            </w:r>
-            <w:r>
-              <w:rPr>
-                <w:b/>
-                <w:sz w:val="20"/>
-                <w:szCs w:val="20"/>
-              </w:rPr>
-              <w:t>translate</w:t>
-            </w:r>
-            <w:proofErr w:type="spellEnd"/>
-            <w:proofErr w:type="gramEnd"/>
-            <w:r>
-              <w:rPr>
-                <w:b/>
-                <w:sz w:val="20"/>
-                <w:szCs w:val="20"/>
-              </w:rPr>
-              <w:t>(</w:t>
-            </w:r>
-            <w:r>
-              <w:rPr>
-                <w:b/>
-                <w:sz w:val="20"/>
-                <w:szCs w:val="20"/>
-                <w:lang w:val="en-GB"/>
-              </w:rPr>
-              <w:t>Displayed In</w:t>
-            </w:r>
-            <w:r>
-              <w:rPr>
-                <w:b/>
-                <w:sz w:val="20"/>
-                <w:szCs w:val="20"/>
-                <w:lang w:val="en-GB"/>
-              </w:rPr>
-              <w:t>'</w:t>
-            </w:r>
-            <w:r>
-              <w:rPr>
-                <w:b/>
-                <w:sz w:val="20"/>
-                <w:szCs w:val="20"/>
-              </w:rPr>
-              <w:t>)}</w:t>
-            </w:r>
-          </w:p>
-        </w:tc>
-        <w:tc>
-          <w:tcPr>
-            <w:tcW w:w="3143" w:type="dxa"/>
-          </w:tcPr>
-          <w:p>
-            <w:pPr>
-              <w:rPr>
-                <w:sz w:val="20"/>
-                <w:szCs w:val="20"/>
-              </w:rPr>
-            </w:pPr>
-            <w:r>
-              <w:rPr>
-                <w:sz w:val="20"/>
-                <w:szCs w:val="20"/>
-                <w:lang w:val="en"/>
-              </w:rPr>
-              <w:t>${</w:t>
-            </w:r>
-            <w:proofErr w:type="spellStart"/>
-            <w:r>
-              <w:rPr>
-                <w:sz w:val="20"/>
-                <w:szCs w:val="20"/>
-                <w:lang w:val="en"/>
-              </w:rPr>
-              <w:t>twig:record.</w:t>
-            </w:r>
-            <w:r>
-              <w:rPr>
-                <w:sz w:val="20"/>
-                <w:szCs w:val="20"/>
-                <w:lang w:val="en"/>
-              </w:rPr>
-              <w:t>displayed_in</w:t>
-            </w:r>
-            <w:proofErr w:type="spellEnd"/>
-            <w:r>
-              <w:rPr>
-                <w:sz w:val="20"/>
-                <w:szCs w:val="20"/>
-                <w:lang w:val="en"/>
-              </w:rPr>
-              <w:t>}</w:t>
-            </w:r>
-          </w:p>
-        </w:tc>
-        <w:tc>
-          <w:tcPr>
-            <w:tcW w:w="2164" w:type="dxa"/>
-          </w:tcPr>
-          <w:p>
-            <w:pPr>
-              <w:rPr>
-                <w:sz w:val="20"/>
-                <w:szCs w:val="20"/>
-                <w:lang w:val="en"/>
-              </w:rPr>
-            </w:pPr>
-          </w:p>
-        </w:tc>
-        <w:tc>
-          <w:tcPr>
-            <w:tcW w:w="1102" w:type="dxa"/>
-          </w:tcPr>
-          <w:p>
-            <w:pPr>
-              <w:rPr>
-                <w:sz w:val="20"/>
-                <w:szCs w:val="20"/>
-                <w:lang w:val="en"/>
-              </w:rPr>
-            </w:pPr>
-            <w:r>
-              <w:rPr>
-                <w:b/>
-                <w:sz w:val="16"/>
-                <w:szCs w:val="16"/>
-                <w:lang w:val="en"/>
-              </w:rPr>
-              <w:t>${</w:t>
-            </w:r>
-            <w:proofErr w:type="spellStart"/>
-            <w:r>
-              <w:rPr>
-                <w:b/>
-                <w:sz w:val="16"/>
-                <w:szCs w:val="16"/>
-                <w:lang w:val="en"/>
-              </w:rPr>
-              <w:t>twig:translate</w:t>
-            </w:r>
-            <w:proofErr w:type="spellEnd"/>
-            <w:r>
-              <w:rPr>
-                <w:b/>
-                <w:sz w:val="16"/>
-                <w:szCs w:val="16"/>
-                <w:lang w:val="en"/>
-              </w:rPr>
-              <w:t>(</w:t>
-            </w:r>
-            <w:r>
-              <w:rPr>
-                <w:b/>
-                <w:sz w:val="16"/>
-                <w:szCs w:val="16"/>
-                <w:lang w:val="en-GB"/>
-              </w:rPr>
-              <w:t>Status</w:t>
-            </w:r>
-            <w:r>
-              <w:rPr>
-                <w:b/>
-                <w:sz w:val="16"/>
-                <w:szCs w:val="16"/>
-                <w:lang w:val="en-GB"/>
-              </w:rPr>
-              <w:t>'</w:t>
-            </w:r>
-            <w:r>
-              <w:rPr>
-                <w:b/>
-                <w:sz w:val="16"/>
-                <w:szCs w:val="16"/>
-                <w:lang w:val="en"/>
-              </w:rPr>
-              <w:t xml:space="preserve">)}: </w:t>
-            </w:r>
-            <w:r>
-              <w:rPr>
-                <w:sz w:val="16"/>
-                <w:szCs w:val="16"/>
-                <w:lang w:val="en"/>
-              </w:rPr>
-              <w:t>${</w:t>
-            </w:r>
-            <w:proofErr w:type="spellStart"/>
-            <w:r>
-              <w:rPr>
-                <w:sz w:val="16"/>
-                <w:szCs w:val="16"/>
-                <w:lang w:val="en"/>
-              </w:rPr>
-              <w:t>twig:record.</w:t>
-            </w:r>
-            <w:r>
-              <w:rPr>
-                <w:sz w:val="16"/>
-                <w:szCs w:val="16"/>
-                <w:lang w:val="en"/>
-              </w:rPr>
-              <w:t>status.getTitle</w:t>
-            </w:r>
-            <w:proofErr w:type="spellEnd"/>
-            <w:r>
-              <w:rPr>
-                <w:sz w:val="16"/>
-                <w:szCs w:val="16"/>
-                <w:lang w:val="en"/>
-              </w:rPr>
-              <w:t>()</w:t>
-            </w:r>
-            <w:r>
-              <w:rPr>
-                <w:sz w:val="16"/>
-                <w:szCs w:val="16"/>
+                <w:sz w:val="20"/>
+                <w:szCs w:val="20"/>
                 <w:lang w:val="en"/>
               </w:rPr>
               <w:t>}</w:t>
@@ -1586,10 +1343,9 @@
     <w:p>
       <w:pPr>
         <w:pBdr>
-          <w:bottom w:val="single" w:sz="6" w:space="1" w:color="00000A"/>
+          <w:bottom w:val="single" w:sz="4" w:space="1" w:color="BFBFBF" w:themeColor="background1" w:themeShade="BF"/>
         </w:pBdr>
         <w:rPr>
-          <w:rFonts w:ascii="Calibri" w:hAnsi="Calibri" w:cs="Calibri"/>
           <w:b/>
           <w:bCs/>
           <w:sz w:val="20"/>
@@ -1606,20 +1362,19 @@
           <w:lang w:val="en"/>
         </w:rPr>
       </w:pPr>
+      <w:bookmarkStart w:id="0" w:name="_GoBack"/>
+      <w:bookmarkEnd w:id="0"/>
     </w:p>
     <w:p>
       <w:pPr>
         <w:rPr>
-          <w:sz w:val="20"/>
-          <w:szCs w:val="20"/>
+          <w:b/>
           <w:lang w:val="en"/>
         </w:rPr>
       </w:pPr>
       <w:r>
         <w:rPr>
           <w:b/>
-          <w:sz w:val="20"/>
-          <w:szCs w:val="20"/>
           <w:lang w:val="en"/>
         </w:rPr>
         <w:t>${</w:t>
@@ -1628,8 +1383,6 @@
       <w:r>
         <w:rPr>
           <w:b/>
-          <w:sz w:val="20"/>
-          <w:szCs w:val="20"/>
           <w:lang w:val="en"/>
         </w:rPr>
         <w:t>twig:translate</w:t>
@@ -1638,8 +1391,6 @@
       <w:r>
         <w:rPr>
           <w:b/>
-          <w:sz w:val="20"/>
-          <w:szCs w:val="20"/>
           <w:lang w:val="en"/>
         </w:rPr>
         <w:t>(</w:t>
@@ -1647,8 +1398,6 @@
       <w:r>
         <w:rPr>
           <w:b/>
-          <w:sz w:val="20"/>
-          <w:szCs w:val="20"/>
           <w:lang w:val="en-GB"/>
         </w:rPr>
         <w:t>'</w:t>
@@ -1656,8 +1405,6 @@
       <w:r>
         <w:rPr>
           <w:b/>
-          <w:sz w:val="20"/>
-          <w:szCs w:val="20"/>
           <w:lang w:val="en-GB"/>
         </w:rPr>
         <w:t>Attendee</w:t>
@@ -1665,8 +1412,6 @@
       <w:r>
         <w:rPr>
           <w:b/>
-          <w:sz w:val="20"/>
-          <w:szCs w:val="20"/>
           <w:lang w:val="en-GB"/>
         </w:rPr>
         <w:t>'</w:t>
@@ -1674,86 +1419,40 @@
       <w:r>
         <w:rPr>
           <w:b/>
-          <w:sz w:val="20"/>
-          <w:szCs w:val="20"/>
-          <w:lang w:val="en"/>
-        </w:rPr>
-        <w:t>)}</w:t>
+          <w:lang w:val="en-GB"/>
+        </w:rPr>
+        <w:t>)</w:t>
+      </w:r>
+      <w:r>
+        <w:rPr>
+          <w:b/>
+          <w:lang w:val="en"/>
+        </w:rPr>
+        <w:t>}</w:t>
       </w:r>
     </w:p>
     <w:p>
       <w:pPr>
-        <w:pBdr>
-          <w:bottom w:val="single" w:sz="6" w:space="1" w:color="00000A"/>
-        </w:pBdr>
-        <w:rPr>
-          <w:rFonts w:ascii="Calibri" w:hAnsi="Calibri" w:cs="Calibri"/>
-          <w:bCs/>
+        <w:rPr>
+          <w:b/>
           <w:sz w:val="20"/>
           <w:szCs w:val="20"/>
-          <w:lang w:val="en-GB"/>
+          <w:lang w:val="en"/>
         </w:rPr>
       </w:pPr>
-    </w:p>
-    <w:p>
-      <w:pPr>
-        <w:pBdr>
-          <w:bottom w:val="single" w:sz="6" w:space="1" w:color="00000A"/>
-        </w:pBdr>
-        <w:rPr>
-          <w:rFonts w:ascii="Calibri" w:hAnsi="Calibri" w:cs="Calibri"/>
-          <w:bCs/>
-          <w:sz w:val="20"/>
-          <w:szCs w:val="20"/>
-          <w:lang w:val="en-GB"/>
-        </w:rPr>
-      </w:pPr>
-      <w:bookmarkStart w:id="0" w:name="_GoBack"/>
-      <w:r>
-        <w:rPr>
-          <w:rFonts w:ascii="Calibri" w:hAnsi="Calibri" w:cs="Calibri"/>
-          <w:bCs/>
-          <w:sz w:val="20"/>
-          <w:szCs w:val="20"/>
-          <w:lang w:val="en-GB"/>
-        </w:rPr>
-        <w:t xml:space="preserve">DATASOURCE / </w:t>
-      </w:r>
-      <w:r>
-        <w:rPr>
-          <w:rFonts w:ascii="Calibri" w:hAnsi="Calibri" w:cs="Calibri"/>
-          <w:bCs/>
-          <w:sz w:val="20"/>
-          <w:szCs w:val="20"/>
-          <w:lang w:val="en-GB"/>
-        </w:rPr>
-        <w:t>GROUP</w:t>
-      </w:r>
-      <w:r>
-        <w:rPr>
-          <w:rFonts w:ascii="Calibri" w:hAnsi="Calibri" w:cs="Calibri"/>
-          <w:bCs/>
-          <w:sz w:val="20"/>
-          <w:szCs w:val="20"/>
-          <w:lang w:val="en-GB"/>
-        </w:rPr>
-        <w:t>_DATA</w:t>
-      </w:r>
-      <w:r>
-        <w:rPr>
-          <w:rFonts w:ascii="Calibri" w:hAnsi="Calibri" w:cs="Calibri"/>
-          <w:bCs/>
-          <w:sz w:val="20"/>
-          <w:szCs w:val="20"/>
-          <w:lang w:val="en-GB"/>
-        </w:rPr>
-        <w:t>…???</w:t>
-      </w:r>
     </w:p>
     <w:tbl>
       <w:tblPr>
         <w:tblStyle w:val="Tabellenraster"/>
         <w:tblW w:w="9066" w:type="dxa"/>
+        <w:tblBorders>
+          <w:top w:val="single" w:sz="4" w:space="0" w:color="BFBFBF" w:themeColor="background1" w:themeShade="BF"/>
+          <w:left w:val="single" w:sz="4" w:space="0" w:color="BFBFBF" w:themeColor="background1" w:themeShade="BF"/>
+          <w:bottom w:val="single" w:sz="4" w:space="0" w:color="BFBFBF" w:themeColor="background1" w:themeShade="BF"/>
+          <w:right w:val="single" w:sz="4" w:space="0" w:color="BFBFBF" w:themeColor="background1" w:themeShade="BF"/>
+          <w:insideH w:val="single" w:sz="4" w:space="0" w:color="BFBFBF" w:themeColor="background1" w:themeShade="BF"/>
+          <w:insideV w:val="single" w:sz="4" w:space="0" w:color="BFBFBF" w:themeColor="background1" w:themeShade="BF"/>
+        </w:tblBorders>
         <w:tblLayout w:type="fixed"/>
         <w:tblLook w:val="04A0" w:firstRow="1" w:lastRow="0" w:firstColumn="1" w:lastColumn="0" w:noHBand="0" w:noVBand="1"/>
       </w:tblPr>
@@ -1768,7 +1467,6 @@
           <w:tcPr>
             <w:tcW w:w="2262" w:type="dxa"/>
           </w:tcPr>
-          <w:bookmarkEnd w:id="0"/>
           <w:p>
             <w:pPr>
               <w:rPr>
@@ -1862,6 +1560,7 @@
               <w:t>${</w:t>
             </w:r>
             <w:proofErr w:type="spellStart"/>
+            <w:proofErr w:type="gramStart"/>
             <w:r>
               <w:rPr>
                 <w:b/>
@@ -1879,6 +1578,7 @@
               <w:t>translate</w:t>
             </w:r>
             <w:proofErr w:type="spellEnd"/>
+            <w:proofErr w:type="gramEnd"/>
             <w:r>
               <w:rPr>
                 <w:b/>
@@ -1894,16 +1594,7 @@
                 <w:szCs w:val="20"/>
                 <w:lang w:val="en-GB"/>
               </w:rPr>
-              <w:t>'</w:t>
-            </w:r>
-            <w:r>
-              <w:rPr>
-                <w:b/>
-                <w:sz w:val="20"/>
-                <w:szCs w:val="20"/>
-                <w:lang w:val="en-GB"/>
-              </w:rPr>
-              <w:t>Event Attendee</w:t>
+              <w:t>'Name</w:t>
             </w:r>
             <w:r>
               <w:rPr>
@@ -1979,25 +1670,7 @@
                 <w:szCs w:val="20"/>
                 <w:lang w:val="en-GB"/>
               </w:rPr>
-              <w:t>'</w:t>
-            </w:r>
-            <w:r>
-              <w:rPr>
-                <w:b/>
-                <w:sz w:val="20"/>
-                <w:szCs w:val="20"/>
-                <w:lang w:val="en-GB"/>
-              </w:rPr>
-              <w:t xml:space="preserve">Attendee </w:t>
-            </w:r>
-            <w:r>
-              <w:rPr>
-                <w:b/>
-                <w:sz w:val="20"/>
-                <w:szCs w:val="20"/>
-                <w:lang w:val="en-GB"/>
-              </w:rPr>
-              <w:t>Status</w:t>
+              <w:t>'Status</w:t>
             </w:r>
             <w:r>
               <w:rPr>
@@ -2073,25 +1746,7 @@
                 <w:szCs w:val="20"/>
                 <w:lang w:val="en-GB"/>
               </w:rPr>
-              <w:t>'</w:t>
-            </w:r>
-            <w:r>
-              <w:rPr>
-                <w:b/>
-                <w:sz w:val="20"/>
-                <w:szCs w:val="20"/>
-                <w:lang w:val="en-GB"/>
-              </w:rPr>
-              <w:t xml:space="preserve">Attendee </w:t>
-            </w:r>
-            <w:r>
-              <w:rPr>
-                <w:b/>
-                <w:sz w:val="20"/>
-                <w:szCs w:val="20"/>
-                <w:lang w:val="en-GB"/>
-              </w:rPr>
-              <w:t>Role</w:t>
+              <w:t>'Role</w:t>
             </w:r>
             <w:r>
               <w:rPr>
@@ -2113,6 +1768,67 @@
           </w:p>
         </w:tc>
       </w:tr>
+    </w:tbl>
+    <w:p>
+      <w:pPr>
+        <w:rPr>
+          <w:bCs/>
+          <w:sz w:val="16"/>
+          <w:szCs w:val="16"/>
+          <w:lang w:val="en-GB"/>
+        </w:rPr>
+      </w:pPr>
+      <w:r>
+        <w:rPr>
+          <w:bCs/>
+          <w:sz w:val="16"/>
+          <w:szCs w:val="16"/>
+          <w:lang w:val="en-GB"/>
+        </w:rPr>
+        <w:t>${</w:t>
+      </w:r>
+      <w:proofErr w:type="spellStart"/>
+      <w:r>
+        <w:rPr>
+          <w:bCs/>
+          <w:sz w:val="16"/>
+          <w:szCs w:val="16"/>
+          <w:lang w:val="en-GB"/>
+        </w:rPr>
+        <w:t>SUBRECORD_attendee</w:t>
+      </w:r>
+      <w:proofErr w:type="spellEnd"/>
+      <w:r>
+        <w:rPr>
+          <w:bCs/>
+          <w:sz w:val="16"/>
+          <w:szCs w:val="16"/>
+          <w:lang w:val="en-GB"/>
+        </w:rPr>
+        <w:t>}</w:t>
+      </w:r>
+    </w:p>
+    <w:tbl>
+      <w:tblPr>
+        <w:tblStyle w:val="Tabellenraster"/>
+        <w:tblW w:w="9066" w:type="dxa"/>
+        <w:tblBorders>
+          <w:top w:val="single" w:sz="4" w:space="0" w:color="BFBFBF" w:themeColor="background1" w:themeShade="BF"/>
+          <w:left w:val="single" w:sz="4" w:space="0" w:color="BFBFBF" w:themeColor="background1" w:themeShade="BF"/>
+          <w:bottom w:val="single" w:sz="4" w:space="0" w:color="BFBFBF" w:themeColor="background1" w:themeShade="BF"/>
+          <w:right w:val="single" w:sz="4" w:space="0" w:color="BFBFBF" w:themeColor="background1" w:themeShade="BF"/>
+          <w:insideH w:val="single" w:sz="4" w:space="0" w:color="BFBFBF" w:themeColor="background1" w:themeShade="BF"/>
+          <w:insideV w:val="single" w:sz="4" w:space="0" w:color="BFBFBF" w:themeColor="background1" w:themeShade="BF"/>
+        </w:tblBorders>
+        <w:tblLayout w:type="fixed"/>
+        <w:tblLook w:val="04A0" w:firstRow="1" w:lastRow="0" w:firstColumn="1" w:lastColumn="0" w:noHBand="0" w:noVBand="1"/>
+      </w:tblPr>
+      <w:tblGrid>
+        <w:gridCol w:w="2262"/>
+        <w:gridCol w:w="2552"/>
+        <w:gridCol w:w="2126"/>
+        <w:gridCol w:w="2126"/>
+      </w:tblGrid>
       <w:tr>
         <w:tc>
           <w:tcPr>
@@ -2148,7 +1864,21 @@
                 <w:sz w:val="20"/>
                 <w:szCs w:val="20"/>
               </w:rPr>
-              <w:t>.type</w:t>
+              <w:t>.</w:t>
+            </w:r>
+            <w:r>
+              <w:rPr>
+                <w:sz w:val="20"/>
+                <w:szCs w:val="20"/>
+              </w:rPr>
+              <w:t>user_</w:t>
+            </w:r>
+            <w:r>
+              <w:rPr>
+                <w:sz w:val="20"/>
+                <w:szCs w:val="20"/>
+              </w:rPr>
+              <w:t>type</w:t>
             </w:r>
             <w:proofErr w:type="spellEnd"/>
             <w:r>
@@ -2180,30 +1910,28 @@
               <w:t>${</w:t>
             </w:r>
             <w:proofErr w:type="spellStart"/>
-            <w:proofErr w:type="gramStart"/>
-            <w:r>
-              <w:rPr>
-                <w:sz w:val="20"/>
-                <w:szCs w:val="20"/>
-              </w:rPr>
-              <w:t>twig:record</w:t>
-            </w:r>
-            <w:proofErr w:type="gramEnd"/>
-            <w:r>
-              <w:rPr>
-                <w:sz w:val="20"/>
-                <w:szCs w:val="20"/>
-              </w:rPr>
-              <w:t>.</w:t>
-            </w:r>
-            <w:r>
-              <w:rPr>
-                <w:sz w:val="20"/>
-                <w:szCs w:val="20"/>
-              </w:rPr>
-              <w:t>event_attendee</w:t>
+            <w:r>
+              <w:rPr>
+                <w:sz w:val="20"/>
+                <w:szCs w:val="20"/>
+              </w:rPr>
+              <w:t>twig:record.</w:t>
+            </w:r>
+            <w:r>
+              <w:rPr>
+                <w:sz w:val="20"/>
+                <w:szCs w:val="20"/>
+              </w:rPr>
+              <w:t>getName</w:t>
             </w:r>
             <w:proofErr w:type="spellEnd"/>
+            <w:r>
+              <w:rPr>
+                <w:sz w:val="20"/>
+                <w:szCs w:val="20"/>
+              </w:rPr>
+              <w:t>()</w:t>
+            </w:r>
             <w:r>
               <w:rPr>
                 <w:sz w:val="20"/>
@@ -2247,21 +1975,7 @@
                 <w:sz w:val="20"/>
                 <w:szCs w:val="20"/>
               </w:rPr>
-              <w:t>.</w:t>
-            </w:r>
-            <w:r>
-              <w:rPr>
-                <w:sz w:val="20"/>
-                <w:szCs w:val="20"/>
-              </w:rPr>
-              <w:t>attendee_</w:t>
-            </w:r>
-            <w:r>
-              <w:rPr>
-                <w:sz w:val="20"/>
-                <w:szCs w:val="20"/>
-              </w:rPr>
-              <w:t>status</w:t>
+              <w:t>.status</w:t>
             </w:r>
             <w:proofErr w:type="spellEnd"/>
             <w:r>
@@ -2314,13 +2028,6 @@
                 <w:sz w:val="20"/>
                 <w:szCs w:val="20"/>
               </w:rPr>
-              <w:t>attendee_</w:t>
-            </w:r>
-            <w:r>
-              <w:rPr>
-                <w:sz w:val="20"/>
-                <w:szCs w:val="20"/>
-              </w:rPr>
               <w:t>role</w:t>
             </w:r>
             <w:proofErr w:type="spellEnd"/>
@@ -2338,15 +2045,157 @@
     <w:p>
       <w:pPr>
         <w:rPr>
-          <w:rFonts w:ascii="Calibri" w:hAnsi="Calibri" w:cs="Calibri"/>
-          <w:b/>
           <w:bCs/>
+          <w:sz w:val="16"/>
+          <w:szCs w:val="16"/>
+          <w:lang w:val="en-GB"/>
+        </w:rPr>
+      </w:pPr>
+      <w:r>
+        <w:rPr>
+          <w:bCs/>
+          <w:sz w:val="16"/>
+          <w:szCs w:val="16"/>
+          <w:lang w:val="en-GB"/>
+        </w:rPr>
+        <w:t>${/</w:t>
+      </w:r>
+      <w:proofErr w:type="spellStart"/>
+      <w:r>
+        <w:rPr>
+          <w:bCs/>
+          <w:sz w:val="16"/>
+          <w:szCs w:val="16"/>
+          <w:lang w:val="en-GB"/>
+        </w:rPr>
+        <w:t>SUBRECORD_attendee</w:t>
+      </w:r>
+      <w:proofErr w:type="spellEnd"/>
+      <w:r>
+        <w:rPr>
+          <w:bCs/>
+          <w:sz w:val="16"/>
+          <w:szCs w:val="16"/>
+          <w:lang w:val="en-GB"/>
+        </w:rPr>
+        <w:t>}</w:t>
+      </w:r>
+    </w:p>
+    <w:p>
+      <w:pPr>
+        <w:rPr>
           <w:sz w:val="20"/>
           <w:szCs w:val="20"/>
-          <w:lang w:val="en-GB"/>
         </w:rPr>
       </w:pPr>
     </w:p>
+    <w:p>
+      <w:pPr>
+        <w:rPr>
+          <w:b/>
+        </w:rPr>
+      </w:pPr>
+      <w:r>
+        <w:rPr>
+          <w:b/>
+        </w:rPr>
+        <w:t>${</w:t>
+      </w:r>
+      <w:proofErr w:type="spellStart"/>
+      <w:proofErr w:type="gramStart"/>
+      <w:r>
+        <w:rPr>
+          <w:b/>
+        </w:rPr>
+        <w:t>twig:translate</w:t>
+      </w:r>
+      <w:proofErr w:type="spellEnd"/>
+      <w:proofErr w:type="gramEnd"/>
+      <w:r>
+        <w:rPr>
+          <w:b/>
+        </w:rPr>
+        <w:t>(</w:t>
+      </w:r>
+      <w:r>
+        <w:rPr>
+          <w:b/>
+          <w:lang w:val="en-GB"/>
+        </w:rPr>
+        <w:t>'Description'</w:t>
+      </w:r>
+      <w:r>
+        <w:rPr>
+          <w:b/>
+        </w:rPr>
+        <w:t>)}</w:t>
+      </w:r>
+    </w:p>
+    <w:tbl>
+      <w:tblPr>
+        <w:tblStyle w:val="Tabellenraster"/>
+        <w:tblW w:w="0" w:type="auto"/>
+        <w:tblBorders>
+          <w:top w:val="single" w:sz="4" w:space="0" w:color="BFBFBF" w:themeColor="background1" w:themeShade="BF"/>
+          <w:left w:val="single" w:sz="4" w:space="0" w:color="BFBFBF" w:themeColor="background1" w:themeShade="BF"/>
+          <w:bottom w:val="single" w:sz="4" w:space="0" w:color="BFBFBF" w:themeColor="background1" w:themeShade="BF"/>
+          <w:right w:val="single" w:sz="4" w:space="0" w:color="BFBFBF" w:themeColor="background1" w:themeShade="BF"/>
+          <w:insideH w:val="none" w:sz="0" w:space="0" w:color="auto"/>
+          <w:insideV w:val="none" w:sz="0" w:space="0" w:color="auto"/>
+        </w:tblBorders>
+        <w:tblLook w:val="04A0" w:firstRow="1" w:lastRow="0" w:firstColumn="1" w:lastColumn="0" w:noHBand="0" w:noVBand="1"/>
+      </w:tblPr>
+      <w:tblGrid>
+        <w:gridCol w:w="9062"/>
+      </w:tblGrid>
+      <w:tr>
+        <w:tc>
+          <w:tcPr>
+            <w:tcW w:w="9062" w:type="dxa"/>
+          </w:tcPr>
+          <w:p>
+            <w:pPr>
+              <w:rPr>
+                <w:sz w:val="20"/>
+                <w:szCs w:val="20"/>
+              </w:rPr>
+            </w:pPr>
+            <w:r>
+              <w:rPr>
+                <w:sz w:val="20"/>
+                <w:szCs w:val="20"/>
+              </w:rPr>
+              <w:t>${</w:t>
+            </w:r>
+            <w:proofErr w:type="spellStart"/>
+            <w:proofErr w:type="gramStart"/>
+            <w:r>
+              <w:rPr>
+                <w:sz w:val="20"/>
+                <w:szCs w:val="20"/>
+              </w:rPr>
+              <w:t>twig:record</w:t>
+            </w:r>
+            <w:proofErr w:type="gramEnd"/>
+            <w:r>
+              <w:rPr>
+                <w:sz w:val="20"/>
+                <w:szCs w:val="20"/>
+              </w:rPr>
+              <w:t>.description</w:t>
+            </w:r>
+            <w:proofErr w:type="spellEnd"/>
+            <w:r>
+              <w:rPr>
+                <w:sz w:val="20"/>
+                <w:szCs w:val="20"/>
+              </w:rPr>
+              <w:t>}</w:t>
+            </w:r>
+          </w:p>
+        </w:tc>
+      </w:tr>
+    </w:tbl>
     <w:p>
       <w:pPr>
         <w:rPr>
@@ -2371,13 +2220,13 @@
         <w:tblLook w:val="06A0" w:firstRow="1" w:lastRow="0" w:firstColumn="1" w:lastColumn="0" w:noHBand="1" w:noVBand="1"/>
       </w:tblPr>
       <w:tblGrid>
-        <w:gridCol w:w="2729"/>
-        <w:gridCol w:w="6343"/>
+        <w:gridCol w:w="2784"/>
+        <w:gridCol w:w="6288"/>
       </w:tblGrid>
       <w:tr>
         <w:tc>
           <w:tcPr>
-            <w:tcW w:w="2663" w:type="dxa"/>
+            <w:tcW w:w="2784" w:type="dxa"/>
           </w:tcPr>
           <w:p>
             <w:pPr>
@@ -2422,6 +2271,15 @@
                 <w:szCs w:val="20"/>
               </w:rPr>
               <w:t>(</w:t>
+            </w:r>
+            <w:r>
+              <w:rPr>
+                <w:b/>
+                <w:sz w:val="20"/>
+                <w:szCs w:val="20"/>
+                <w:lang w:val="en-GB"/>
+              </w:rPr>
+              <w:t>'</w:t>
             </w:r>
             <w:r>
               <w:rPr>
@@ -2453,7 +2311,7 @@
         </w:tc>
         <w:tc>
           <w:tcPr>
-            <w:tcW w:w="6409" w:type="dxa"/>
+            <w:tcW w:w="6288" w:type="dxa"/>
           </w:tcPr>
           <w:p>
             <w:pPr>
@@ -2503,11 +2361,9 @@
     <w:p>
       <w:pPr>
         <w:pBdr>
-          <w:bottom w:val="single" w:sz="6" w:space="1" w:color="00000A"/>
+          <w:bottom w:val="single" w:sz="4" w:space="1" w:color="BFBFBF" w:themeColor="background1" w:themeShade="BF"/>
         </w:pBdr>
         <w:rPr>
-          <w:rFonts w:ascii="Calibri" w:hAnsi="Calibri" w:cs="Calibri"/>
-          <w:b/>
           <w:bCs/>
           <w:sz w:val="20"/>
           <w:szCs w:val="20"/>
@@ -2527,123 +2383,215 @@
       <w:pPr>
         <w:rPr>
           <w:b/>
+          <w:lang w:val="en"/>
+        </w:rPr>
+      </w:pPr>
+      <w:r>
+        <w:rPr>
+          <w:b/>
+          <w:lang w:val="en"/>
+        </w:rPr>
+        <w:t>${</w:t>
+      </w:r>
+      <w:proofErr w:type="spellStart"/>
+      <w:r>
+        <w:rPr>
+          <w:b/>
+          <w:lang w:val="en"/>
+        </w:rPr>
+        <w:t>twig:translate</w:t>
+      </w:r>
+      <w:proofErr w:type="spellEnd"/>
+      <w:r>
+        <w:rPr>
+          <w:b/>
+          <w:lang w:val="en"/>
+        </w:rPr>
+        <w:t>(</w:t>
+      </w:r>
+      <w:r>
+        <w:rPr>
+          <w:b/>
+          <w:lang w:val="en-GB"/>
+        </w:rPr>
+        <w:t>'</w:t>
+      </w:r>
+      <w:proofErr w:type="spellStart"/>
+      <w:r>
+        <w:rPr>
+          <w:b/>
+          <w:lang w:val="en-GB"/>
+        </w:rPr>
+        <w:t>Customfields</w:t>
+      </w:r>
+      <w:proofErr w:type="spellEnd"/>
+      <w:r>
+        <w:rPr>
+          <w:b/>
+          <w:lang w:val="en-GB"/>
+        </w:rPr>
+        <w:t>'</w:t>
+      </w:r>
+      <w:r>
+        <w:rPr>
+          <w:b/>
+          <w:lang w:val="en"/>
+        </w:rPr>
+        <w:t>)}</w:t>
+      </w:r>
+    </w:p>
+    <w:p>
+      <w:pPr>
+        <w:rPr>
+          <w:b/>
           <w:sz w:val="20"/>
           <w:szCs w:val="20"/>
+          <w:lang w:val="en"/>
         </w:rPr>
       </w:pPr>
-      <w:r>
-        <w:rPr>
-          <w:b/>
-          <w:sz w:val="20"/>
-          <w:szCs w:val="20"/>
+    </w:p>
+    <w:p>
+      <w:pPr>
+        <w:rPr>
+          <w:b/>
+          <w:sz w:val="16"/>
+          <w:szCs w:val="16"/>
+          <w:lang w:val="en"/>
+        </w:rPr>
+      </w:pPr>
+      <w:r>
+        <w:rPr>
+          <w:sz w:val="16"/>
+          <w:szCs w:val="16"/>
+          <w:lang w:val="en"/>
         </w:rPr>
         <w:t>${</w:t>
       </w:r>
       <w:proofErr w:type="spellStart"/>
-      <w:proofErr w:type="gramStart"/>
-      <w:r>
-        <w:rPr>
-          <w:b/>
-          <w:sz w:val="20"/>
-          <w:szCs w:val="20"/>
-        </w:rPr>
-        <w:t>twig:</w:t>
-      </w:r>
-      <w:r>
-        <w:rPr>
-          <w:b/>
-          <w:sz w:val="20"/>
-          <w:szCs w:val="20"/>
-        </w:rPr>
-        <w:t>translate</w:t>
+      <w:r>
+        <w:rPr>
+          <w:sz w:val="16"/>
+          <w:szCs w:val="16"/>
+          <w:lang w:val="en"/>
+        </w:rPr>
+        <w:t>SUBRECORD_customfields</w:t>
       </w:r>
       <w:proofErr w:type="spellEnd"/>
-      <w:proofErr w:type="gramEnd"/>
-      <w:r>
-        <w:rPr>
-          <w:b/>
-          <w:sz w:val="20"/>
-          <w:szCs w:val="20"/>
-        </w:rPr>
-        <w:t>(</w:t>
-      </w:r>
-      <w:r>
-        <w:rPr>
-          <w:b/>
-          <w:sz w:val="20"/>
-          <w:szCs w:val="20"/>
-          <w:lang w:val="en-GB"/>
-        </w:rPr>
-        <w:t>'Description</w:t>
-      </w:r>
-      <w:r>
-        <w:rPr>
-          <w:b/>
-          <w:sz w:val="20"/>
-          <w:szCs w:val="20"/>
-          <w:lang w:val="en-GB"/>
-        </w:rPr>
-        <w:t>'</w:t>
-      </w:r>
-      <w:r>
-        <w:rPr>
-          <w:b/>
-          <w:sz w:val="20"/>
-          <w:szCs w:val="20"/>
-        </w:rPr>
-        <w:t>)}</w:t>
+      <w:r>
+        <w:rPr>
+          <w:sz w:val="16"/>
+          <w:szCs w:val="16"/>
+          <w:lang w:val="en"/>
+        </w:rPr>
+        <w:t>}</w:t>
       </w:r>
     </w:p>
     <w:tbl>
       <w:tblPr>
         <w:tblStyle w:val="Tabellenraster"/>
-        <w:tblW w:w="0" w:type="auto"/>
+        <w:tblW w:w="9071" w:type="dxa"/>
+        <w:tblBorders>
+          <w:top w:val="none" w:sz="0" w:space="0" w:color="auto"/>
+          <w:left w:val="none" w:sz="0" w:space="0" w:color="auto"/>
+          <w:bottom w:val="none" w:sz="0" w:space="0" w:color="auto"/>
+          <w:right w:val="none" w:sz="0" w:space="0" w:color="auto"/>
+          <w:insideH w:val="none" w:sz="0" w:space="0" w:color="auto"/>
+          <w:insideV w:val="none" w:sz="0" w:space="0" w:color="auto"/>
+        </w:tblBorders>
+        <w:tblLayout w:type="fixed"/>
         <w:tblLook w:val="04A0" w:firstRow="1" w:lastRow="0" w:firstColumn="1" w:lastColumn="0" w:noHBand="0" w:noVBand="1"/>
       </w:tblPr>
       <w:tblGrid>
-        <w:gridCol w:w="9062"/>
+        <w:gridCol w:w="3260"/>
+        <w:gridCol w:w="5811"/>
       </w:tblGrid>
       <w:tr>
         <w:tc>
           <w:tcPr>
-            <w:tcW w:w="9062" w:type="dxa"/>
+            <w:tcW w:w="3260" w:type="dxa"/>
           </w:tcPr>
           <w:p>
             <w:pPr>
               <w:rPr>
                 <w:sz w:val="20"/>
                 <w:szCs w:val="20"/>
+                <w:lang w:val="en"/>
               </w:rPr>
             </w:pPr>
             <w:r>
               <w:rPr>
-                <w:sz w:val="20"/>
-                <w:szCs w:val="20"/>
+                <w:b/>
+                <w:sz w:val="20"/>
+                <w:szCs w:val="20"/>
+                <w:lang w:val="en"/>
               </w:rPr>
               <w:t>${</w:t>
             </w:r>
             <w:proofErr w:type="spellStart"/>
-            <w:proofErr w:type="gramStart"/>
-            <w:r>
-              <w:rPr>
-                <w:sz w:val="20"/>
-                <w:szCs w:val="20"/>
-              </w:rPr>
-              <w:t>twig:record</w:t>
-            </w:r>
-            <w:proofErr w:type="gramEnd"/>
-            <w:r>
-              <w:rPr>
-                <w:sz w:val="20"/>
-                <w:szCs w:val="20"/>
-              </w:rPr>
-              <w:t>.description</w:t>
+            <w:r>
+              <w:rPr>
+                <w:b/>
+                <w:sz w:val="20"/>
+                <w:szCs w:val="20"/>
+                <w:lang w:val="en"/>
+              </w:rPr>
+              <w:t>twig:record.name</w:t>
             </w:r>
             <w:proofErr w:type="spellEnd"/>
             <w:r>
               <w:rPr>
-                <w:sz w:val="20"/>
-                <w:szCs w:val="20"/>
+                <w:b/>
+                <w:sz w:val="20"/>
+                <w:szCs w:val="20"/>
+                <w:lang w:val="en"/>
+              </w:rPr>
+              <w:t>}</w:t>
+            </w:r>
+          </w:p>
+        </w:tc>
+        <w:tc>
+          <w:tcPr>
+            <w:tcW w:w="5811" w:type="dxa"/>
+          </w:tcPr>
+          <w:p>
+            <w:pPr>
+              <w:rPr>
+                <w:sz w:val="20"/>
+                <w:szCs w:val="20"/>
+                <w:lang w:val="en"/>
+              </w:rPr>
+            </w:pPr>
+            <w:r>
+              <w:rPr>
+                <w:sz w:val="20"/>
+                <w:szCs w:val="20"/>
+                <w:lang w:val="en"/>
+              </w:rPr>
+              <w:t>${</w:t>
+            </w:r>
+            <w:proofErr w:type="spellStart"/>
+            <w:r>
+              <w:rPr>
+                <w:sz w:val="20"/>
+                <w:szCs w:val="20"/>
+                <w:lang w:val="en"/>
+              </w:rPr>
+              <w:t>twig:record.</w:t>
+            </w:r>
+            <w:r>
+              <w:rPr>
+                <w:sz w:val="20"/>
+                <w:szCs w:val="20"/>
+                <w:lang w:val="en"/>
+              </w:rPr>
+              <w:t>value</w:t>
+            </w:r>
+            <w:proofErr w:type="spellEnd"/>
+            <w:r>
+              <w:rPr>
+                <w:sz w:val="20"/>
+                <w:szCs w:val="20"/>
+                <w:lang w:val="en"/>
               </w:rPr>
               <w:t>}</w:t>
             </w:r>
@@ -2653,12 +2601,45 @@
     </w:tbl>
     <w:p>
       <w:pPr>
+        <w:rPr>
+          <w:sz w:val="16"/>
+          <w:szCs w:val="16"/>
+          <w:lang w:val="en"/>
+        </w:rPr>
+      </w:pPr>
+      <w:r>
+        <w:rPr>
+          <w:sz w:val="16"/>
+          <w:szCs w:val="16"/>
+          <w:lang w:val="en"/>
+        </w:rPr>
+        <w:t>${/</w:t>
+      </w:r>
+      <w:proofErr w:type="spellStart"/>
+      <w:r>
+        <w:rPr>
+          <w:sz w:val="16"/>
+          <w:szCs w:val="16"/>
+          <w:lang w:val="en"/>
+        </w:rPr>
+        <w:t>SUBRECORD_customfields</w:t>
+      </w:r>
+      <w:proofErr w:type="spellEnd"/>
+      <w:r>
+        <w:rPr>
+          <w:sz w:val="16"/>
+          <w:szCs w:val="16"/>
+          <w:lang w:val="en"/>
+        </w:rPr>
+        <w:t>}</w:t>
+      </w:r>
+    </w:p>
+    <w:p>
+      <w:pPr>
         <w:pBdr>
-          <w:bottom w:val="single" w:sz="6" w:space="1" w:color="00000A"/>
+          <w:bottom w:val="single" w:sz="4" w:space="1" w:color="BFBFBF" w:themeColor="background1" w:themeShade="BF"/>
         </w:pBdr>
         <w:rPr>
-          <w:rFonts w:ascii="Calibri" w:hAnsi="Calibri" w:cs="Calibri"/>
-          <w:b/>
           <w:bCs/>
           <w:sz w:val="20"/>
           <w:szCs w:val="20"/>
@@ -2677,6 +2658,66 @@
     <w:p>
       <w:pPr>
         <w:rPr>
+          <w:b/>
+          <w:lang w:val="en"/>
+        </w:rPr>
+      </w:pPr>
+      <w:r>
+        <w:rPr>
+          <w:b/>
+          <w:lang w:val="en"/>
+        </w:rPr>
+        <w:t>${</w:t>
+      </w:r>
+      <w:proofErr w:type="spellStart"/>
+      <w:r>
+        <w:rPr>
+          <w:b/>
+          <w:lang w:val="en"/>
+        </w:rPr>
+        <w:t>twig:translate</w:t>
+      </w:r>
+      <w:proofErr w:type="spellEnd"/>
+      <w:r>
+        <w:rPr>
+          <w:b/>
+          <w:lang w:val="en"/>
+        </w:rPr>
+        <w:t>(</w:t>
+      </w:r>
+      <w:r>
+        <w:rPr>
+          <w:b/>
+          <w:lang w:val="en-GB"/>
+        </w:rPr>
+        <w:t>'</w:t>
+      </w:r>
+      <w:r>
+        <w:rPr>
+          <w:b/>
+          <w:lang w:val="en-GB"/>
+        </w:rPr>
+        <w:t>Relations</w:t>
+      </w:r>
+      <w:r>
+        <w:rPr>
+          <w:b/>
+          <w:lang w:val="en-GB"/>
+        </w:rPr>
+        <w:t>'</w:t>
+      </w:r>
+      <w:r>
+        <w:rPr>
+          <w:b/>
+          <w:lang w:val="en"/>
+        </w:rPr>
+        <w:t>)}</w:t>
+      </w:r>
+    </w:p>
+    <w:p>
+      <w:pPr>
+        <w:rPr>
+          <w:b/>
           <w:sz w:val="20"/>
           <w:szCs w:val="20"/>
           <w:lang w:val="en"/>
@@ -2694,70 +2735,318 @@
       </w:pPr>
       <w:r>
         <w:rPr>
-          <w:b/>
+          <w:sz w:val="16"/>
+          <w:szCs w:val="16"/>
+          <w:lang w:val="en"/>
+        </w:rPr>
+        <w:t>${</w:t>
+      </w:r>
+      <w:proofErr w:type="spellStart"/>
+      <w:r>
+        <w:rPr>
+          <w:sz w:val="16"/>
+          <w:szCs w:val="16"/>
+          <w:lang w:val="en"/>
+        </w:rPr>
+        <w:t>SUBRECORD_relations</w:t>
+      </w:r>
+      <w:proofErr w:type="spellEnd"/>
+      <w:r>
+        <w:rPr>
+          <w:sz w:val="16"/>
+          <w:szCs w:val="16"/>
+          <w:lang w:val="en"/>
+        </w:rPr>
+        <w:t>}</w:t>
+      </w:r>
+    </w:p>
+    <w:tbl>
+      <w:tblPr>
+        <w:tblStyle w:val="Tabellenraster"/>
+        <w:tblW w:w="9066" w:type="dxa"/>
+        <w:tblBorders>
+          <w:top w:val="none" w:sz="0" w:space="0" w:color="auto"/>
+          <w:left w:val="none" w:sz="0" w:space="0" w:color="auto"/>
+          <w:bottom w:val="none" w:sz="0" w:space="0" w:color="auto"/>
+          <w:right w:val="none" w:sz="0" w:space="0" w:color="auto"/>
+          <w:insideH w:val="none" w:sz="0" w:space="0" w:color="auto"/>
+          <w:insideV w:val="none" w:sz="0" w:space="0" w:color="auto"/>
+        </w:tblBorders>
+        <w:tblLayout w:type="fixed"/>
+        <w:tblLook w:val="04A0" w:firstRow="1" w:lastRow="0" w:firstColumn="1" w:lastColumn="0" w:noHBand="0" w:noVBand="1"/>
+      </w:tblPr>
+      <w:tblGrid>
+        <w:gridCol w:w="2558"/>
+        <w:gridCol w:w="2835"/>
+        <w:gridCol w:w="1559"/>
+        <w:gridCol w:w="2114"/>
+      </w:tblGrid>
+      <w:tr>
+        <w:tc>
+          <w:tcPr>
+            <w:tcW w:w="2558" w:type="dxa"/>
+          </w:tcPr>
+          <w:p>
+            <w:pPr>
+              <w:rPr>
+                <w:sz w:val="20"/>
+                <w:szCs w:val="20"/>
+                <w:lang w:val="en"/>
+              </w:rPr>
+            </w:pPr>
+            <w:r>
+              <w:rPr>
+                <w:sz w:val="20"/>
+                <w:szCs w:val="20"/>
+                <w:lang w:val="en"/>
+              </w:rPr>
+              <w:t>${</w:t>
+            </w:r>
+            <w:proofErr w:type="spellStart"/>
+            <w:r>
+              <w:rPr>
+                <w:sz w:val="20"/>
+                <w:szCs w:val="20"/>
+                <w:lang w:val="en"/>
+              </w:rPr>
+              <w:t>twig:relationTranslateModel</w:t>
+            </w:r>
+            <w:proofErr w:type="spellEnd"/>
+            <w:r>
+              <w:rPr>
+                <w:sz w:val="20"/>
+                <w:szCs w:val="20"/>
+                <w:lang w:val="en"/>
+              </w:rPr>
+              <w:t>(</w:t>
+            </w:r>
+            <w:proofErr w:type="spellStart"/>
+            <w:r>
+              <w:rPr>
+                <w:sz w:val="20"/>
+                <w:szCs w:val="20"/>
+                <w:lang w:val="en"/>
+              </w:rPr>
+              <w:t>record.related_model</w:t>
+            </w:r>
+            <w:proofErr w:type="spellEnd"/>
+            <w:r>
+              <w:rPr>
+                <w:sz w:val="20"/>
+                <w:szCs w:val="20"/>
+                <w:lang w:val="en"/>
+              </w:rPr>
+              <w:t>)}</w:t>
+            </w:r>
+          </w:p>
+        </w:tc>
+        <w:tc>
+          <w:tcPr>
+            <w:tcW w:w="2835" w:type="dxa"/>
+          </w:tcPr>
+          <w:p>
+            <w:pPr>
+              <w:rPr>
+                <w:sz w:val="20"/>
+                <w:szCs w:val="20"/>
+                <w:lang w:val="en"/>
+              </w:rPr>
+            </w:pPr>
+            <w:r>
+              <w:rPr>
+                <w:sz w:val="20"/>
+                <w:szCs w:val="20"/>
+                <w:lang w:val="en"/>
+              </w:rPr>
+              <w:t>${</w:t>
+            </w:r>
+            <w:proofErr w:type="spellStart"/>
+            <w:r>
+              <w:rPr>
+                <w:sz w:val="20"/>
+                <w:szCs w:val="20"/>
+                <w:lang w:val="en"/>
+              </w:rPr>
+              <w:t>twig:record.related_record.getTitle</w:t>
+            </w:r>
+            <w:proofErr w:type="spellEnd"/>
+            <w:r>
+              <w:rPr>
+                <w:sz w:val="20"/>
+                <w:szCs w:val="20"/>
+                <w:lang w:val="en"/>
+              </w:rPr>
+              <w:t>()}</w:t>
+            </w:r>
+          </w:p>
+        </w:tc>
+        <w:tc>
+          <w:tcPr>
+            <w:tcW w:w="1559" w:type="dxa"/>
+          </w:tcPr>
+          <w:p>
+            <w:pPr>
+              <w:rPr>
+                <w:sz w:val="20"/>
+                <w:szCs w:val="20"/>
+                <w:lang w:val="en"/>
+              </w:rPr>
+            </w:pPr>
+            <w:r>
+              <w:rPr>
+                <w:sz w:val="20"/>
+                <w:szCs w:val="20"/>
+                <w:lang w:val="en"/>
+              </w:rPr>
+              <w:t>${</w:t>
+            </w:r>
+            <w:proofErr w:type="spellStart"/>
+            <w:r>
+              <w:rPr>
+                <w:sz w:val="20"/>
+                <w:szCs w:val="20"/>
+                <w:lang w:val="en"/>
+              </w:rPr>
+              <w:t>twig:record.type</w:t>
+            </w:r>
+            <w:proofErr w:type="spellEnd"/>
+            <w:r>
+              <w:rPr>
+                <w:sz w:val="20"/>
+                <w:szCs w:val="20"/>
+                <w:lang w:val="en"/>
+              </w:rPr>
+              <w:t>}</w:t>
+            </w:r>
+          </w:p>
+        </w:tc>
+        <w:tc>
+          <w:tcPr>
+            <w:tcW w:w="2114" w:type="dxa"/>
+          </w:tcPr>
+          <w:p>
+            <w:pPr>
+              <w:rPr>
+                <w:sz w:val="20"/>
+                <w:szCs w:val="20"/>
+                <w:lang w:val="en"/>
+              </w:rPr>
+            </w:pPr>
+            <w:r>
+              <w:rPr>
+                <w:sz w:val="20"/>
+                <w:szCs w:val="20"/>
+                <w:lang w:val="en"/>
+              </w:rPr>
+              <w:t>${</w:t>
+            </w:r>
+            <w:proofErr w:type="spellStart"/>
+            <w:r>
+              <w:rPr>
+                <w:sz w:val="20"/>
+                <w:szCs w:val="20"/>
+                <w:lang w:val="en"/>
+              </w:rPr>
+              <w:t>twig:record.remark</w:t>
+            </w:r>
+            <w:proofErr w:type="spellEnd"/>
+            <w:r>
+              <w:rPr>
+                <w:sz w:val="20"/>
+                <w:szCs w:val="20"/>
+                <w:lang w:val="en"/>
+              </w:rPr>
+              <w:t>}</w:t>
+            </w:r>
+          </w:p>
+        </w:tc>
+      </w:tr>
+    </w:tbl>
+    <w:p>
+      <w:pPr>
+        <w:rPr>
+          <w:sz w:val="16"/>
+          <w:szCs w:val="16"/>
+          <w:lang w:val="en"/>
+        </w:rPr>
+      </w:pPr>
+      <w:r>
+        <w:rPr>
+          <w:sz w:val="16"/>
+          <w:szCs w:val="16"/>
+          <w:lang w:val="en"/>
+        </w:rPr>
+        <w:t>${/</w:t>
+      </w:r>
+      <w:proofErr w:type="spellStart"/>
+      <w:r>
+        <w:rPr>
+          <w:sz w:val="16"/>
+          <w:szCs w:val="16"/>
+          <w:lang w:val="en"/>
+        </w:rPr>
+        <w:t>SUBRECORD_relations</w:t>
+      </w:r>
+      <w:proofErr w:type="spellEnd"/>
+      <w:r>
+        <w:rPr>
+          <w:sz w:val="16"/>
+          <w:szCs w:val="16"/>
+          <w:lang w:val="en"/>
+        </w:rPr>
+        <w:t>}</w:t>
+      </w:r>
+    </w:p>
+    <w:p>
+      <w:pPr>
+        <w:rPr>
+          <w:sz w:val="16"/>
+          <w:szCs w:val="16"/>
+          <w:lang w:val="en"/>
+        </w:rPr>
+      </w:pPr>
+      <w:r>
+        <w:rPr>
+          <w:sz w:val="16"/>
+          <w:szCs w:val="16"/>
+          <w:lang w:val="en"/>
+        </w:rPr>
+        <w:t>${/RECORD_BLOCK}</w:t>
+      </w:r>
+    </w:p>
+    <w:p>
+      <w:pPr>
+        <w:rPr>
+          <w:sz w:val="16"/>
+          <w:szCs w:val="16"/>
+          <w:lang w:val="en"/>
+        </w:rPr>
+      </w:pPr>
+      <w:r>
+        <w:rPr>
+          <w:sz w:val="16"/>
+          <w:szCs w:val="16"/>
+          <w:lang w:val="en"/>
+        </w:rPr>
+        <w:t>${RECORD_SEPARATOR}</w:t>
+      </w:r>
+    </w:p>
+    <w:p>
+      <w:pPr>
+        <w:suppressAutoHyphens w:val="0"/>
+        <w:rPr>
           <w:sz w:val="20"/>
           <w:szCs w:val="20"/>
           <w:lang w:val="en"/>
         </w:rPr>
-        <w:t>${</w:t>
-      </w:r>
-      <w:proofErr w:type="spellStart"/>
-      <w:r>
-        <w:rPr>
-          <w:b/>
+      </w:pPr>
+      <w:r>
+        <w:rPr>
           <w:sz w:val="20"/>
           <w:szCs w:val="20"/>
           <w:lang w:val="en"/>
         </w:rPr>
-        <w:t>twig:translate</w:t>
-      </w:r>
-      <w:proofErr w:type="spellEnd"/>
-      <w:r>
-        <w:rPr>
-          <w:b/>
-          <w:sz w:val="20"/>
-          <w:szCs w:val="20"/>
-          <w:lang w:val="en"/>
-        </w:rPr>
-        <w:t>(</w:t>
-      </w:r>
-      <w:r>
-        <w:rPr>
-          <w:b/>
-          <w:sz w:val="20"/>
-          <w:szCs w:val="20"/>
-          <w:lang w:val="en-GB"/>
-        </w:rPr>
-        <w:t>'</w:t>
-      </w:r>
-      <w:proofErr w:type="spellStart"/>
-      <w:r>
-        <w:rPr>
-          <w:b/>
-          <w:sz w:val="20"/>
-          <w:szCs w:val="20"/>
-          <w:lang w:val="en-GB"/>
-        </w:rPr>
-        <w:t>Customfields</w:t>
-      </w:r>
-      <w:proofErr w:type="spellEnd"/>
-      <w:r>
-        <w:rPr>
-          <w:b/>
-          <w:sz w:val="20"/>
-          <w:szCs w:val="20"/>
-          <w:lang w:val="en-GB"/>
-        </w:rPr>
-        <w:t>'</w:t>
-      </w:r>
-      <w:r>
-        <w:rPr>
-          <w:b/>
-          <w:sz w:val="20"/>
-          <w:szCs w:val="20"/>
-          <w:lang w:val="en"/>
-        </w:rPr>
-        <w:t>)}</w:t>
+        <w:br w:type="page"/>
       </w:r>
     </w:p>
     <w:p>
@@ -2772,222 +3061,35 @@
     <w:p>
       <w:pPr>
         <w:rPr>
-          <w:sz w:val="20"/>
-          <w:szCs w:val="20"/>
+          <w:sz w:val="16"/>
+          <w:szCs w:val="16"/>
           <w:lang w:val="en"/>
         </w:rPr>
       </w:pPr>
       <w:r>
         <w:rPr>
-          <w:sz w:val="20"/>
-          <w:szCs w:val="20"/>
-          <w:lang w:val="en"/>
-        </w:rPr>
-        <w:t>${SUB</w:t>
-      </w:r>
-      <w:r>
-        <w:rPr>
-          <w:sz w:val="20"/>
-          <w:szCs w:val="20"/>
-          <w:lang w:val="en"/>
-        </w:rPr>
-        <w:t>GROUP</w:t>
-      </w:r>
-      <w:r>
-        <w:rPr>
-          <w:sz w:val="20"/>
-          <w:szCs w:val="20"/>
-          <w:lang w:val="en"/>
-        </w:rPr>
-        <w:t>}</w:t>
-      </w:r>
-    </w:p>
-    <w:p>
-      <w:pPr>
-        <w:rPr>
-          <w:sz w:val="20"/>
-          <w:szCs w:val="20"/>
-          <w:lang w:val="en"/>
-        </w:rPr>
-      </w:pPr>
-    </w:p>
-    <w:p>
-      <w:pPr>
-        <w:rPr>
-          <w:sz w:val="20"/>
-          <w:szCs w:val="20"/>
-          <w:lang w:val="en"/>
-        </w:rPr>
-      </w:pPr>
-      <w:r>
-        <w:rPr>
-          <w:sz w:val="20"/>
-          <w:szCs w:val="20"/>
-          <w:lang w:val="en"/>
-        </w:rPr>
-        <w:t>${SUBRECORD}</w:t>
-      </w:r>
-    </w:p>
-    <w:p>
-      <w:pPr>
-        <w:rPr>
-          <w:sz w:val="20"/>
-          <w:szCs w:val="20"/>
-          <w:lang w:val="en"/>
-        </w:rPr>
-      </w:pPr>
-    </w:p>
-    <w:p>
-      <w:pPr>
-        <w:rPr>
-          <w:sz w:val="20"/>
-          <w:szCs w:val="20"/>
-          <w:lang w:val="en"/>
-        </w:rPr>
-      </w:pPr>
-      <w:r>
-        <w:rPr>
-          <w:sz w:val="20"/>
-          <w:szCs w:val="20"/>
+          <w:sz w:val="16"/>
+          <w:szCs w:val="16"/>
           <w:lang w:val="en"/>
         </w:rPr>
         <w:t>${</w:t>
       </w:r>
       <w:r>
         <w:rPr>
-          <w:sz w:val="20"/>
-          <w:szCs w:val="20"/>
+          <w:sz w:val="16"/>
+          <w:szCs w:val="16"/>
           <w:lang w:val="en"/>
         </w:rPr>
         <w:t>/</w:t>
       </w:r>
       <w:r>
         <w:rPr>
-          <w:sz w:val="20"/>
-          <w:szCs w:val="20"/>
-          <w:lang w:val="en"/>
-        </w:rPr>
-        <w:t>SUB</w:t>
-      </w:r>
-      <w:r>
-        <w:rPr>
-          <w:sz w:val="20"/>
-          <w:szCs w:val="20"/>
-          <w:lang w:val="en"/>
-        </w:rPr>
-        <w:t>GROUP</w:t>
-      </w:r>
-      <w:r>
-        <w:rPr>
-          <w:sz w:val="20"/>
-          <w:szCs w:val="20"/>
-          <w:lang w:val="en"/>
-        </w:rPr>
-        <w:t>}</w:t>
-      </w:r>
-    </w:p>
-    <w:p>
-      <w:pPr>
-        <w:rPr>
-          <w:sz w:val="20"/>
-          <w:szCs w:val="20"/>
-          <w:lang w:val="en"/>
-        </w:rPr>
-      </w:pPr>
-      <w:r>
-        <w:rPr>
-          <w:sz w:val="20"/>
-          <w:szCs w:val="20"/>
-          <w:lang w:val="en"/>
-        </w:rPr>
-        <w:t>${/RECORD_BLOCK}</w:t>
-      </w:r>
-    </w:p>
-    <w:p>
-      <w:pPr>
-        <w:rPr>
-          <w:sz w:val="20"/>
-          <w:szCs w:val="20"/>
-          <w:lang w:val="en"/>
-        </w:rPr>
-      </w:pPr>
-      <w:r>
-        <w:rPr>
-          <w:sz w:val="20"/>
-          <w:szCs w:val="20"/>
-          <w:lang w:val="en"/>
-        </w:rPr>
-        <w:t>${RECORD_SEPARATOR}</w:t>
-      </w:r>
-    </w:p>
-    <w:p>
-      <w:pPr>
-        <w:suppressAutoHyphens w:val="0"/>
-        <w:rPr>
-          <w:sz w:val="20"/>
-          <w:szCs w:val="20"/>
-          <w:lang w:val="en"/>
-        </w:rPr>
-      </w:pPr>
-      <w:r>
-        <w:rPr>
-          <w:sz w:val="20"/>
-          <w:szCs w:val="20"/>
-          <w:lang w:val="en"/>
-        </w:rPr>
-        <w:br w:type="page"/>
-      </w:r>
-    </w:p>
-    <w:p>
-      <w:pPr>
-        <w:rPr>
-          <w:sz w:val="20"/>
-          <w:szCs w:val="20"/>
-          <w:lang w:val="en"/>
-        </w:rPr>
-      </w:pPr>
-    </w:p>
-    <w:p>
-      <w:pPr>
-        <w:rPr>
-          <w:sz w:val="20"/>
-          <w:szCs w:val="20"/>
-          <w:lang w:val="en"/>
-        </w:rPr>
-      </w:pPr>
-      <w:r>
-        <w:rPr>
-          <w:sz w:val="20"/>
-          <w:szCs w:val="20"/>
-          <w:lang w:val="en"/>
-        </w:rPr>
-        <w:t>${</w:t>
-      </w:r>
-      <w:r>
-        <w:rPr>
-          <w:sz w:val="20"/>
-          <w:szCs w:val="20"/>
-          <w:lang w:val="en"/>
-        </w:rPr>
-        <w:t>/</w:t>
-      </w:r>
-      <w:r>
-        <w:rPr>
-          <w:sz w:val="20"/>
-          <w:szCs w:val="20"/>
+          <w:sz w:val="16"/>
+          <w:szCs w:val="16"/>
           <w:lang w:val="en"/>
         </w:rPr>
         <w:t>RECORD_SEPARATOR}</w:t>
       </w:r>
-    </w:p>
-    <w:p>
-      <w:pPr>
-        <w:rPr>
-          <w:sz w:val="20"/>
-          <w:szCs w:val="20"/>
-          <w:lang w:val="en"/>
-        </w:rPr>
-      </w:pPr>
     </w:p>
     <w:sectPr>
       <w:headerReference w:type="default" r:id="rId6"/>
@@ -3209,18 +3311,24 @@
 <file path=word/header1.xml><?xml version="1.0" encoding="utf-8"?>
 <w:hdr xmlns:wpc="http://schemas.microsoft.com/office/word/2010/wordprocessingCanvas" xmlns:mo="http://schemas.microsoft.com/office/mac/office/2008/main" xmlns:mc="http://schemas.openxmlformats.org/markup-compatibility/2006" xmlns:mv="urn:schemas-microsoft-com:mac:vml" xmlns:o="urn:schemas-microsoft-com:office:office" xmlns:r="http://schemas.openxmlformats.org/officeDocument/2006/relationships" xmlns:m="http://schemas.openxmlformats.org/officeDocument/2006/math" xmlns:v="urn:schemas-microsoft-com:vml" xmlns:wp14="http://schemas.microsoft.com/office/word/2010/wordprocessingDrawing" xmlns:wp="http://schemas.openxmlformats.org/drawingml/2006/wordprocessingDrawing" xmlns:w10="urn:schemas-microsoft-com:office:word" xmlns:w="http://schemas.openxmlformats.org/wordprocessingml/2006/main" xmlns:w14="http://schemas.microsoft.com/office/word/2010/wordml" xmlns:w15="http://schemas.microsoft.com/office/word/2012/wordml" xmlns:wpg="http://schemas.microsoft.com/office/word/2010/wordprocessingGroup" xmlns:wpi="http://schemas.microsoft.com/office/word/2010/wordprocessingInk" xmlns:wne="http://schemas.microsoft.com/office/word/2006/wordml" xmlns:wps="http://schemas.microsoft.com/office/word/2010/wordprocessingShape" mc:Ignorable="w14 w15 wp14">
   <w:p>
+    <w:pPr>
+      <w:rPr>
+        <w:b/>
+      </w:rPr>
+    </w:pPr>
     <w:r>
       <w:rPr>
+        <w:b/>
         <w:noProof/>
       </w:rPr>
       <w:drawing>
-        <wp:anchor distT="0" distB="0" distL="114300" distR="114300" simplePos="0" relativeHeight="2" behindDoc="1" locked="0" layoutInCell="1" allowOverlap="1" wp14:anchorId="19F9E1F1" wp14:editId="7761018B">
+        <wp:anchor distT="0" distB="0" distL="114300" distR="114300" simplePos="0" relativeHeight="2" behindDoc="1" locked="0" layoutInCell="1" allowOverlap="1" wp14:anchorId="19F9E1F1" wp14:editId="4702441F">
           <wp:simplePos x="0" y="0"/>
           <wp:positionH relativeFrom="margin">
-            <wp:posOffset>3951605</wp:posOffset>
+            <wp:posOffset>3953510</wp:posOffset>
           </wp:positionH>
           <wp:positionV relativeFrom="margin">
-            <wp:posOffset>-556260</wp:posOffset>
+            <wp:posOffset>-868045</wp:posOffset>
           </wp:positionV>
           <wp:extent cx="1712595" cy="481965"/>
           <wp:effectExtent l="0" t="0" r="0" b="635"/>
@@ -3281,19 +3389,31 @@
       </w:drawing>
     </w:r>
     <w:r>
+      <w:rPr>
+        <w:b/>
+      </w:rPr>
       <w:t>${</w:t>
     </w:r>
     <w:proofErr w:type="spellStart"/>
     <w:proofErr w:type="gramStart"/>
     <w:r>
+      <w:rPr>
+        <w:b/>
+      </w:rPr>
       <w:t>twig:branding</w:t>
     </w:r>
     <w:proofErr w:type="gramEnd"/>
     <w:r>
+      <w:rPr>
+        <w:b/>
+      </w:rPr>
       <w:t>.title</w:t>
     </w:r>
     <w:proofErr w:type="spellEnd"/>
     <w:r>
+      <w:rPr>
+        <w:b/>
+      </w:rPr>
       <w:t>}</w:t>
     </w:r>
   </w:p>
@@ -3342,6 +3462,14 @@
   <w:p>
     <w:pPr>
       <w:pStyle w:val="Kopfzeile"/>
+    </w:pPr>
+  </w:p>
+  <w:p>
+    <w:pPr>
+      <w:pStyle w:val="Kopfzeile"/>
+      <w:pBdr>
+        <w:top w:val="single" w:sz="4" w:space="1" w:color="BFBFBF" w:themeColor="background1" w:themeShade="BF"/>
+      </w:pBdr>
     </w:pPr>
   </w:p>
 </w:hdr>
@@ -3513,7 +3641,7 @@
     <w:lsdException w:name="Table Web 2" w:semiHidden="1" w:unhideWhenUsed="1"/>
     <w:lsdException w:name="Table Web 3" w:semiHidden="1" w:unhideWhenUsed="1"/>
     <w:lsdException w:name="Balloon Text" w:semiHidden="1" w:unhideWhenUsed="1"/>
-    <w:lsdException w:name="Table Grid" w:locked="1" w:uiPriority="0"/>
+    <w:lsdException w:name="Table Grid" w:locked="1"/>
     <w:lsdException w:name="Table Theme" w:semiHidden="1" w:unhideWhenUsed="1"/>
     <w:lsdException w:name="Placeholder Text" w:semiHidden="1"/>
     <w:lsdException w:name="No Spacing" w:uiPriority="1" w:qFormat="1"/>

</xml_diff>

<commit_message>
resolve keyfields in event record export
Change-Id: Ia5becae76917e1a0ebfdc0c3be5bcb52c61dbf18
Reviewed-on: http://gerrit.tine20.com/customers/8635
Tested-by: Jenkins CI (http://ci.tine20.com/) <tine20-jenkins@metaways.de>
Reviewed-by: Cornelius Weiss <c.weiss@metaways.de>
</commit_message>
<xml_diff>
--- a/tine20/Calendar/Export/templates/calendar_export.docx
+++ b/tine20/Calendar/Export/templates/calendar_export.docx
@@ -35,7 +35,31 @@
           <w:szCs w:val="28"/>
           <w:lang w:val="en"/>
         </w:rPr>
-        <w:t>${twig:translate(</w:t>
+        <w:t>${</w:t>
+      </w:r>
+      <w:proofErr w:type="spellStart"/>
+      <w:proofErr w:type="gramStart"/>
+      <w:r>
+        <w:rPr>
+          <w:b/>
+          <w:bCs/>
+          <w:sz w:val="28"/>
+          <w:szCs w:val="28"/>
+          <w:lang w:val="en"/>
+        </w:rPr>
+        <w:t>twig:translate</w:t>
+      </w:r>
+      <w:proofErr w:type="spellEnd"/>
+      <w:proofErr w:type="gramEnd"/>
+      <w:r>
+        <w:rPr>
+          <w:b/>
+          <w:bCs/>
+          <w:sz w:val="28"/>
+          <w:szCs w:val="28"/>
+          <w:lang w:val="en"/>
+        </w:rPr>
+        <w:t>(</w:t>
       </w:r>
       <w:r>
         <w:rPr>
@@ -86,7 +110,7 @@
     </w:p>
     <w:tbl>
       <w:tblPr>
-        <w:tblStyle w:val="TableGrid"/>
+        <w:tblStyle w:val="Tabellenraster"/>
         <w:tblW w:w="0" w:type="auto"/>
         <w:tblBorders>
           <w:top w:val="none" w:sz="0" w:space="0" w:color="auto"/>
@@ -120,7 +144,17 @@
                 <w:sz w:val="20"/>
                 <w:szCs w:val="20"/>
               </w:rPr>
-              <w:t>${twig:</w:t>
+              <w:t>${</w:t>
+            </w:r>
+            <w:proofErr w:type="spellStart"/>
+            <w:proofErr w:type="gramStart"/>
+            <w:r>
+              <w:rPr>
+                <w:b/>
+                <w:sz w:val="20"/>
+                <w:szCs w:val="20"/>
+              </w:rPr>
+              <w:t>twig:</w:t>
             </w:r>
             <w:r>
               <w:rPr>
@@ -130,6 +164,8 @@
               </w:rPr>
               <w:t>translate</w:t>
             </w:r>
+            <w:proofErr w:type="spellEnd"/>
+            <w:proofErr w:type="gramEnd"/>
             <w:r>
               <w:rPr>
                 <w:b/>
@@ -192,7 +228,26 @@
                 <w:szCs w:val="20"/>
                 <w:lang w:val="en"/>
               </w:rPr>
-              <w:t>${twig:record.</w:t>
+              <w:t>${</w:t>
+            </w:r>
+            <w:proofErr w:type="spellStart"/>
+            <w:proofErr w:type="gramStart"/>
+            <w:r>
+              <w:rPr>
+                <w:sz w:val="20"/>
+                <w:szCs w:val="20"/>
+                <w:lang w:val="en"/>
+              </w:rPr>
+              <w:t>twig:record</w:t>
+            </w:r>
+            <w:proofErr w:type="gramEnd"/>
+            <w:r>
+              <w:rPr>
+                <w:sz w:val="20"/>
+                <w:szCs w:val="20"/>
+                <w:lang w:val="en"/>
+              </w:rPr>
+              <w:t>.</w:t>
             </w:r>
             <w:r>
               <w:rPr>
@@ -202,6 +257,7 @@
               </w:rPr>
               <w:t>summary</w:t>
             </w:r>
+            <w:proofErr w:type="spellEnd"/>
             <w:r>
               <w:rPr>
                 <w:sz w:val="20"/>
@@ -231,15 +287,35 @@
                 <w:sz w:val="20"/>
                 <w:szCs w:val="20"/>
               </w:rPr>
-              <w:t>${twig:</w:t>
-            </w:r>
-            <w:r>
-              <w:rPr>
-                <w:b/>
-                <w:sz w:val="20"/>
-                <w:szCs w:val="20"/>
-              </w:rPr>
-              <w:t>translate(</w:t>
+              <w:t>${</w:t>
+            </w:r>
+            <w:proofErr w:type="spellStart"/>
+            <w:proofErr w:type="gramStart"/>
+            <w:r>
+              <w:rPr>
+                <w:b/>
+                <w:sz w:val="20"/>
+                <w:szCs w:val="20"/>
+              </w:rPr>
+              <w:t>twig:</w:t>
+            </w:r>
+            <w:r>
+              <w:rPr>
+                <w:b/>
+                <w:sz w:val="20"/>
+                <w:szCs w:val="20"/>
+              </w:rPr>
+              <w:t>translate</w:t>
+            </w:r>
+            <w:proofErr w:type="spellEnd"/>
+            <w:proofErr w:type="gramEnd"/>
+            <w:r>
+              <w:rPr>
+                <w:b/>
+                <w:sz w:val="20"/>
+                <w:szCs w:val="20"/>
+              </w:rPr>
+              <w:t>(</w:t>
             </w:r>
             <w:r>
               <w:rPr>
@@ -294,7 +370,24 @@
                 <w:sz w:val="20"/>
                 <w:szCs w:val="20"/>
               </w:rPr>
-              <w:t>${twig:record.</w:t>
+              <w:t>${</w:t>
+            </w:r>
+            <w:proofErr w:type="spellStart"/>
+            <w:proofErr w:type="gramStart"/>
+            <w:r>
+              <w:rPr>
+                <w:sz w:val="20"/>
+                <w:szCs w:val="20"/>
+              </w:rPr>
+              <w:t>twig:record</w:t>
+            </w:r>
+            <w:proofErr w:type="gramEnd"/>
+            <w:r>
+              <w:rPr>
+                <w:sz w:val="20"/>
+                <w:szCs w:val="20"/>
+              </w:rPr>
+              <w:t>.</w:t>
             </w:r>
             <w:r>
               <w:rPr>
@@ -303,6 +396,7 @@
               </w:rPr>
               <w:t>view</w:t>
             </w:r>
+            <w:proofErr w:type="spellEnd"/>
             <w:r>
               <w:rPr>
                 <w:sz w:val="20"/>
@@ -339,7 +433,7 @@
     </w:p>
     <w:tbl>
       <w:tblPr>
-        <w:tblStyle w:val="TableGrid"/>
+        <w:tblStyle w:val="Tabellenraster"/>
         <w:tblW w:w="0" w:type="auto"/>
         <w:tblBorders>
           <w:top w:val="none" w:sz="0" w:space="0" w:color="auto"/>
@@ -352,10 +446,10 @@
         <w:tblLook w:val="06A0" w:firstRow="1" w:lastRow="0" w:firstColumn="1" w:lastColumn="0" w:noHBand="1" w:noVBand="1"/>
       </w:tblPr>
       <w:tblGrid>
-        <w:gridCol w:w="2224"/>
-        <w:gridCol w:w="2442"/>
-        <w:gridCol w:w="2365"/>
-        <w:gridCol w:w="2041"/>
+        <w:gridCol w:w="1764"/>
+        <w:gridCol w:w="1933"/>
+        <w:gridCol w:w="1873"/>
+        <w:gridCol w:w="3502"/>
       </w:tblGrid>
       <w:tr>
         <w:tc>
@@ -378,7 +472,31 @@
                 <w:szCs w:val="20"/>
                 <w:lang w:val="en"/>
               </w:rPr>
-              <w:t>${twig:translate(</w:t>
+              <w:t>${</w:t>
+            </w:r>
+            <w:proofErr w:type="spellStart"/>
+            <w:proofErr w:type="gramStart"/>
+            <w:r>
+              <w:rPr>
+                <w:b/>
+                <w:bCs/>
+                <w:sz w:val="20"/>
+                <w:szCs w:val="20"/>
+                <w:lang w:val="en"/>
+              </w:rPr>
+              <w:t>twig:translate</w:t>
+            </w:r>
+            <w:proofErr w:type="spellEnd"/>
+            <w:proofErr w:type="gramEnd"/>
+            <w:r>
+              <w:rPr>
+                <w:b/>
+                <w:bCs/>
+                <w:sz w:val="20"/>
+                <w:szCs w:val="20"/>
+                <w:lang w:val="en"/>
+              </w:rPr>
+              <w:t>(</w:t>
             </w:r>
             <w:r>
               <w:rPr>
@@ -466,7 +584,29 @@
                 <w:szCs w:val="20"/>
                 <w:lang w:val="en"/>
               </w:rPr>
-              <w:t>${twig:translate(</w:t>
+              <w:t>${</w:t>
+            </w:r>
+            <w:proofErr w:type="spellStart"/>
+            <w:proofErr w:type="gramStart"/>
+            <w:r>
+              <w:rPr>
+                <w:b/>
+                <w:sz w:val="20"/>
+                <w:szCs w:val="20"/>
+                <w:lang w:val="en"/>
+              </w:rPr>
+              <w:t>twig:translate</w:t>
+            </w:r>
+            <w:proofErr w:type="spellEnd"/>
+            <w:proofErr w:type="gramEnd"/>
+            <w:r>
+              <w:rPr>
+                <w:b/>
+                <w:sz w:val="20"/>
+                <w:szCs w:val="20"/>
+                <w:lang w:val="en"/>
+              </w:rPr>
+              <w:t>(</w:t>
             </w:r>
             <w:r>
               <w:rPr>
@@ -516,15 +656,35 @@
                 <w:sz w:val="20"/>
                 <w:szCs w:val="20"/>
               </w:rPr>
-              <w:t>${twig:</w:t>
-            </w:r>
-            <w:r>
-              <w:rPr>
-                <w:b/>
-                <w:sz w:val="20"/>
-                <w:szCs w:val="20"/>
-              </w:rPr>
-              <w:t>translate(</w:t>
+              <w:t>${</w:t>
+            </w:r>
+            <w:proofErr w:type="spellStart"/>
+            <w:proofErr w:type="gramStart"/>
+            <w:r>
+              <w:rPr>
+                <w:b/>
+                <w:sz w:val="20"/>
+                <w:szCs w:val="20"/>
+              </w:rPr>
+              <w:t>twig:</w:t>
+            </w:r>
+            <w:r>
+              <w:rPr>
+                <w:b/>
+                <w:sz w:val="20"/>
+                <w:szCs w:val="20"/>
+              </w:rPr>
+              <w:t>translate</w:t>
+            </w:r>
+            <w:proofErr w:type="spellEnd"/>
+            <w:proofErr w:type="gramEnd"/>
+            <w:r>
+              <w:rPr>
+                <w:b/>
+                <w:sz w:val="20"/>
+                <w:szCs w:val="20"/>
+              </w:rPr>
+              <w:t>(</w:t>
             </w:r>
             <w:r>
               <w:rPr>
@@ -570,14 +730,39 @@
                 <w:sz w:val="20"/>
                 <w:szCs w:val="20"/>
               </w:rPr>
-              <w:t>${twig:record.</w:t>
-            </w:r>
-            <w:r>
-              <w:rPr>
-                <w:sz w:val="20"/>
-                <w:szCs w:val="20"/>
-              </w:rPr>
-              <w:t>location.getTitle()}</w:t>
+              <w:t>${</w:t>
+            </w:r>
+            <w:proofErr w:type="spellStart"/>
+            <w:proofErr w:type="gramStart"/>
+            <w:r>
+              <w:rPr>
+                <w:sz w:val="20"/>
+                <w:szCs w:val="20"/>
+              </w:rPr>
+              <w:t>twig:record</w:t>
+            </w:r>
+            <w:proofErr w:type="gramEnd"/>
+            <w:r>
+              <w:rPr>
+                <w:sz w:val="20"/>
+                <w:szCs w:val="20"/>
+              </w:rPr>
+              <w:t>.</w:t>
+            </w:r>
+            <w:r>
+              <w:rPr>
+                <w:sz w:val="20"/>
+                <w:szCs w:val="20"/>
+              </w:rPr>
+              <w:t>location.getTitle</w:t>
+            </w:r>
+            <w:proofErr w:type="spellEnd"/>
+            <w:r>
+              <w:rPr>
+                <w:sz w:val="20"/>
+                <w:szCs w:val="20"/>
+              </w:rPr>
+              <w:t>()}</w:t>
             </w:r>
           </w:p>
         </w:tc>
@@ -614,23 +799,63 @@
                 <w:szCs w:val="20"/>
                 <w:lang w:val="en"/>
               </w:rPr>
-              <w:t>${twig:record.</w:t>
-            </w:r>
-            <w:r>
-              <w:rPr>
-                <w:sz w:val="20"/>
-                <w:szCs w:val="20"/>
-                <w:lang w:val="en"/>
-              </w:rPr>
-              <w:t>transp</w:t>
-            </w:r>
-            <w:r>
-              <w:rPr>
-                <w:sz w:val="20"/>
-                <w:szCs w:val="20"/>
-                <w:lang w:val="en"/>
-              </w:rPr>
-              <w:t>}</w:t>
+              <w:t>${</w:t>
+            </w:r>
+            <w:proofErr w:type="spellStart"/>
+            <w:proofErr w:type="gramStart"/>
+            <w:r>
+              <w:rPr>
+                <w:sz w:val="20"/>
+                <w:szCs w:val="20"/>
+                <w:lang w:val="en"/>
+              </w:rPr>
+              <w:t>twig:keyField</w:t>
+            </w:r>
+            <w:proofErr w:type="spellEnd"/>
+            <w:proofErr w:type="gramEnd"/>
+            <w:r>
+              <w:rPr>
+                <w:sz w:val="20"/>
+                <w:szCs w:val="20"/>
+                <w:lang w:val="en"/>
+              </w:rPr>
+              <w:t>('Calendar','</w:t>
+            </w:r>
+            <w:proofErr w:type="spellStart"/>
+            <w:r>
+              <w:rPr>
+                <w:sz w:val="20"/>
+                <w:szCs w:val="20"/>
+                <w:lang w:val="en"/>
+              </w:rPr>
+              <w:t>eventTransparencies</w:t>
+            </w:r>
+            <w:proofErr w:type="spellEnd"/>
+            <w:r>
+              <w:rPr>
+                <w:sz w:val="20"/>
+                <w:szCs w:val="20"/>
+                <w:lang w:val="en"/>
+              </w:rPr>
+              <w:t>',</w:t>
+            </w:r>
+            <w:proofErr w:type="spellStart"/>
+            <w:r>
+              <w:rPr>
+                <w:sz w:val="20"/>
+                <w:szCs w:val="20"/>
+                <w:lang w:val="en"/>
+              </w:rPr>
+              <w:t>record.transp</w:t>
+            </w:r>
+            <w:proofErr w:type="spellEnd"/>
+            <w:r>
+              <w:rPr>
+                <w:sz w:val="20"/>
+                <w:szCs w:val="20"/>
+                <w:lang w:val="en"/>
+              </w:rPr>
+              <w:t>)}</w:t>
             </w:r>
           </w:p>
         </w:tc>
@@ -653,15 +878,35 @@
                 <w:sz w:val="20"/>
                 <w:szCs w:val="20"/>
               </w:rPr>
-              <w:t>${twig:</w:t>
-            </w:r>
-            <w:r>
-              <w:rPr>
-                <w:b/>
-                <w:sz w:val="20"/>
-                <w:szCs w:val="20"/>
-              </w:rPr>
-              <w:t>translate(</w:t>
+              <w:t>${</w:t>
+            </w:r>
+            <w:proofErr w:type="spellStart"/>
+            <w:proofErr w:type="gramStart"/>
+            <w:r>
+              <w:rPr>
+                <w:b/>
+                <w:sz w:val="20"/>
+                <w:szCs w:val="20"/>
+              </w:rPr>
+              <w:t>twig:</w:t>
+            </w:r>
+            <w:r>
+              <w:rPr>
+                <w:b/>
+                <w:sz w:val="20"/>
+                <w:szCs w:val="20"/>
+              </w:rPr>
+              <w:t>translate</w:t>
+            </w:r>
+            <w:proofErr w:type="spellEnd"/>
+            <w:proofErr w:type="gramEnd"/>
+            <w:r>
+              <w:rPr>
+                <w:b/>
+                <w:sz w:val="20"/>
+                <w:szCs w:val="20"/>
+              </w:rPr>
+              <w:t>(</w:t>
             </w:r>
             <w:r>
               <w:rPr>
@@ -707,7 +952,24 @@
                 <w:sz w:val="20"/>
                 <w:szCs w:val="20"/>
               </w:rPr>
-              <w:t>${twig:record.</w:t>
+              <w:t>${</w:t>
+            </w:r>
+            <w:proofErr w:type="spellStart"/>
+            <w:proofErr w:type="gramStart"/>
+            <w:r>
+              <w:rPr>
+                <w:sz w:val="20"/>
+                <w:szCs w:val="20"/>
+              </w:rPr>
+              <w:t>twig:record</w:t>
+            </w:r>
+            <w:proofErr w:type="gramEnd"/>
+            <w:r>
+              <w:rPr>
+                <w:sz w:val="20"/>
+                <w:szCs w:val="20"/>
+              </w:rPr>
+              <w:t>.</w:t>
             </w:r>
             <w:r>
               <w:rPr>
@@ -721,7 +983,15 @@
                 <w:sz w:val="20"/>
                 <w:szCs w:val="20"/>
               </w:rPr>
-              <w:t>start}</w:t>
+              <w:t>start</w:t>
+            </w:r>
+            <w:proofErr w:type="spellEnd"/>
+            <w:r>
+              <w:rPr>
+                <w:sz w:val="20"/>
+                <w:szCs w:val="20"/>
+              </w:rPr>
+              <w:t>}</w:t>
             </w:r>
           </w:p>
         </w:tc>
@@ -744,7 +1014,29 @@
                 <w:szCs w:val="20"/>
                 <w:lang w:val="en"/>
               </w:rPr>
-              <w:t>${twig:translate(</w:t>
+              <w:t>${</w:t>
+            </w:r>
+            <w:proofErr w:type="spellStart"/>
+            <w:proofErr w:type="gramStart"/>
+            <w:r>
+              <w:rPr>
+                <w:b/>
+                <w:sz w:val="20"/>
+                <w:szCs w:val="20"/>
+                <w:lang w:val="en"/>
+              </w:rPr>
+              <w:t>twig:translate</w:t>
+            </w:r>
+            <w:proofErr w:type="spellEnd"/>
+            <w:proofErr w:type="gramEnd"/>
+            <w:r>
+              <w:rPr>
+                <w:b/>
+                <w:sz w:val="20"/>
+                <w:szCs w:val="20"/>
+                <w:lang w:val="en"/>
+              </w:rPr>
+              <w:t>(</w:t>
             </w:r>
             <w:r>
               <w:rPr>
@@ -779,7 +1071,16 @@
                 <w:szCs w:val="20"/>
                 <w:lang w:val="en"/>
               </w:rPr>
-              <w:t>${twig:record.</w:t>
+              <w:t>${</w:t>
+            </w:r>
+            <w:proofErr w:type="spellStart"/>
+            <w:r>
+              <w:rPr>
+                <w:sz w:val="20"/>
+                <w:szCs w:val="20"/>
+                <w:lang w:val="en"/>
+              </w:rPr>
+              <w:t>twig:record.</w:t>
             </w:r>
             <w:r>
               <w:rPr>
@@ -805,6 +1106,7 @@
               </w:rPr>
               <w:t>_event</w:t>
             </w:r>
+            <w:proofErr w:type="spellEnd"/>
             <w:r>
               <w:rPr>
                 <w:sz w:val="20"/>
@@ -833,23 +1135,63 @@
                 <w:szCs w:val="20"/>
                 <w:lang w:val="en"/>
               </w:rPr>
-              <w:t>${twig:record.</w:t>
-            </w:r>
-            <w:r>
-              <w:rPr>
-                <w:sz w:val="20"/>
-                <w:szCs w:val="20"/>
-                <w:lang w:val="en"/>
-              </w:rPr>
-              <w:t>status</w:t>
-            </w:r>
-            <w:r>
-              <w:rPr>
-                <w:sz w:val="20"/>
-                <w:szCs w:val="20"/>
-                <w:lang w:val="en"/>
-              </w:rPr>
-              <w:t>}</w:t>
+              <w:t>${</w:t>
+            </w:r>
+            <w:proofErr w:type="spellStart"/>
+            <w:proofErr w:type="gramStart"/>
+            <w:r>
+              <w:rPr>
+                <w:sz w:val="20"/>
+                <w:szCs w:val="20"/>
+                <w:lang w:val="en"/>
+              </w:rPr>
+              <w:t>twig:keyField</w:t>
+            </w:r>
+            <w:proofErr w:type="spellEnd"/>
+            <w:proofErr w:type="gramEnd"/>
+            <w:r>
+              <w:rPr>
+                <w:sz w:val="20"/>
+                <w:szCs w:val="20"/>
+                <w:lang w:val="en"/>
+              </w:rPr>
+              <w:t>('Calendar','</w:t>
+            </w:r>
+            <w:proofErr w:type="spellStart"/>
+            <w:r>
+              <w:rPr>
+                <w:sz w:val="20"/>
+                <w:szCs w:val="20"/>
+                <w:lang w:val="en"/>
+              </w:rPr>
+              <w:t>eventStatus</w:t>
+            </w:r>
+            <w:proofErr w:type="spellEnd"/>
+            <w:r>
+              <w:rPr>
+                <w:sz w:val="20"/>
+                <w:szCs w:val="20"/>
+                <w:lang w:val="en"/>
+              </w:rPr>
+              <w:t>',</w:t>
+            </w:r>
+            <w:proofErr w:type="spellStart"/>
+            <w:r>
+              <w:rPr>
+                <w:sz w:val="20"/>
+                <w:szCs w:val="20"/>
+                <w:lang w:val="en"/>
+              </w:rPr>
+              <w:t>record.status</w:t>
+            </w:r>
+            <w:proofErr w:type="spellEnd"/>
+            <w:r>
+              <w:rPr>
+                <w:sz w:val="20"/>
+                <w:szCs w:val="20"/>
+                <w:lang w:val="en"/>
+              </w:rPr>
+              <w:t>)}</w:t>
             </w:r>
           </w:p>
         </w:tc>
@@ -872,15 +1214,35 @@
                 <w:sz w:val="20"/>
                 <w:szCs w:val="20"/>
               </w:rPr>
-              <w:t>${twig:</w:t>
-            </w:r>
-            <w:r>
-              <w:rPr>
-                <w:b/>
-                <w:sz w:val="20"/>
-                <w:szCs w:val="20"/>
-              </w:rPr>
-              <w:t>translate(</w:t>
+              <w:t>${</w:t>
+            </w:r>
+            <w:proofErr w:type="spellStart"/>
+            <w:proofErr w:type="gramStart"/>
+            <w:r>
+              <w:rPr>
+                <w:b/>
+                <w:sz w:val="20"/>
+                <w:szCs w:val="20"/>
+              </w:rPr>
+              <w:t>twig:</w:t>
+            </w:r>
+            <w:r>
+              <w:rPr>
+                <w:b/>
+                <w:sz w:val="20"/>
+                <w:szCs w:val="20"/>
+              </w:rPr>
+              <w:t>translate</w:t>
+            </w:r>
+            <w:proofErr w:type="spellEnd"/>
+            <w:proofErr w:type="gramEnd"/>
+            <w:r>
+              <w:rPr>
+                <w:b/>
+                <w:sz w:val="20"/>
+                <w:szCs w:val="20"/>
+              </w:rPr>
+              <w:t>(</w:t>
             </w:r>
             <w:r>
               <w:rPr>
@@ -928,7 +1290,26 @@
                 <w:szCs w:val="20"/>
                 <w:lang w:val="en"/>
               </w:rPr>
-              <w:t>${twig:record.</w:t>
+              <w:t>${</w:t>
+            </w:r>
+            <w:proofErr w:type="spellStart"/>
+            <w:proofErr w:type="gramStart"/>
+            <w:r>
+              <w:rPr>
+                <w:sz w:val="20"/>
+                <w:szCs w:val="20"/>
+                <w:lang w:val="en"/>
+              </w:rPr>
+              <w:t>twig:record</w:t>
+            </w:r>
+            <w:proofErr w:type="gramEnd"/>
+            <w:r>
+              <w:rPr>
+                <w:sz w:val="20"/>
+                <w:szCs w:val="20"/>
+                <w:lang w:val="en"/>
+              </w:rPr>
+              <w:t>.</w:t>
             </w:r>
             <w:r>
               <w:rPr>
@@ -944,7 +1325,16 @@
                 <w:szCs w:val="20"/>
                 <w:lang w:val="en"/>
               </w:rPr>
-              <w:t>end}</w:t>
+              <w:t>end</w:t>
+            </w:r>
+            <w:proofErr w:type="spellEnd"/>
+            <w:r>
+              <w:rPr>
+                <w:sz w:val="20"/>
+                <w:szCs w:val="20"/>
+                <w:lang w:val="en"/>
+              </w:rPr>
+              <w:t>}</w:t>
             </w:r>
           </w:p>
         </w:tc>
@@ -966,7 +1356,35 @@
                 <w:szCs w:val="20"/>
                 <w:lang w:val="en"/>
               </w:rPr>
-              <w:t>${twig:record.originator_tz}</w:t>
+              <w:t>${</w:t>
+            </w:r>
+            <w:proofErr w:type="spellStart"/>
+            <w:proofErr w:type="gramStart"/>
+            <w:r>
+              <w:rPr>
+                <w:sz w:val="20"/>
+                <w:szCs w:val="20"/>
+                <w:lang w:val="en"/>
+              </w:rPr>
+              <w:t>twig:record</w:t>
+            </w:r>
+            <w:proofErr w:type="gramEnd"/>
+            <w:r>
+              <w:rPr>
+                <w:sz w:val="20"/>
+                <w:szCs w:val="20"/>
+                <w:lang w:val="en"/>
+              </w:rPr>
+              <w:t>.originator_tz</w:t>
+            </w:r>
+            <w:proofErr w:type="spellEnd"/>
+            <w:r>
+              <w:rPr>
+                <w:sz w:val="20"/>
+                <w:szCs w:val="20"/>
+                <w:lang w:val="en"/>
+              </w:rPr>
+              <w:t>}</w:t>
             </w:r>
           </w:p>
         </w:tc>
@@ -988,23 +1406,63 @@
                 <w:szCs w:val="20"/>
                 <w:lang w:val="en"/>
               </w:rPr>
-              <w:t>${twig:record.</w:t>
-            </w:r>
-            <w:r>
-              <w:rPr>
-                <w:sz w:val="20"/>
-                <w:szCs w:val="20"/>
-                <w:lang w:val="en"/>
-              </w:rPr>
-              <w:t>class</w:t>
-            </w:r>
-            <w:r>
-              <w:rPr>
-                <w:sz w:val="20"/>
-                <w:szCs w:val="20"/>
-                <w:lang w:val="en"/>
-              </w:rPr>
-              <w:t>}</w:t>
+              <w:t>${</w:t>
+            </w:r>
+            <w:proofErr w:type="spellStart"/>
+            <w:proofErr w:type="gramStart"/>
+            <w:r>
+              <w:rPr>
+                <w:sz w:val="20"/>
+                <w:szCs w:val="20"/>
+                <w:lang w:val="en"/>
+              </w:rPr>
+              <w:t>twig:keyField</w:t>
+            </w:r>
+            <w:proofErr w:type="spellEnd"/>
+            <w:proofErr w:type="gramEnd"/>
+            <w:r>
+              <w:rPr>
+                <w:sz w:val="20"/>
+                <w:szCs w:val="20"/>
+                <w:lang w:val="en"/>
+              </w:rPr>
+              <w:t>('Calendar','</w:t>
+            </w:r>
+            <w:proofErr w:type="spellStart"/>
+            <w:r>
+              <w:rPr>
+                <w:sz w:val="20"/>
+                <w:szCs w:val="20"/>
+                <w:lang w:val="en"/>
+              </w:rPr>
+              <w:t>eventClasses</w:t>
+            </w:r>
+            <w:proofErr w:type="spellEnd"/>
+            <w:r>
+              <w:rPr>
+                <w:sz w:val="20"/>
+                <w:szCs w:val="20"/>
+                <w:lang w:val="en"/>
+              </w:rPr>
+              <w:t>',</w:t>
+            </w:r>
+            <w:proofErr w:type="spellStart"/>
+            <w:r>
+              <w:rPr>
+                <w:sz w:val="20"/>
+                <w:szCs w:val="20"/>
+                <w:lang w:val="en"/>
+              </w:rPr>
+              <w:t>record.class</w:t>
+            </w:r>
+            <w:proofErr w:type="spellEnd"/>
+            <w:r>
+              <w:rPr>
+                <w:sz w:val="20"/>
+                <w:szCs w:val="20"/>
+                <w:lang w:val="en"/>
+              </w:rPr>
+              <w:t>)}</w:t>
             </w:r>
           </w:p>
         </w:tc>
@@ -1045,7 +1503,25 @@
           <w:b/>
           <w:lang w:val="en"/>
         </w:rPr>
-        <w:t>${twig:translate(</w:t>
+        <w:t>${</w:t>
+      </w:r>
+      <w:proofErr w:type="spellStart"/>
+      <w:proofErr w:type="gramStart"/>
+      <w:r>
+        <w:rPr>
+          <w:b/>
+          <w:lang w:val="en"/>
+        </w:rPr>
+        <w:t>twig:translate</w:t>
+      </w:r>
+      <w:proofErr w:type="spellEnd"/>
+      <w:proofErr w:type="gramEnd"/>
+      <w:r>
+        <w:rPr>
+          <w:b/>
+          <w:lang w:val="en"/>
+        </w:rPr>
+        <w:t>(</w:t>
       </w:r>
       <w:r>
         <w:rPr>
@@ -1074,7 +1550,7 @@
     </w:p>
     <w:tbl>
       <w:tblPr>
-        <w:tblStyle w:val="TableGrid"/>
+        <w:tblStyle w:val="Tabellenraster"/>
         <w:tblW w:w="9066" w:type="dxa"/>
         <w:tblBorders>
           <w:top w:val="single" w:sz="4" w:space="0" w:color="BFBFBF" w:themeColor="background1" w:themeShade="BF"/>
@@ -1112,15 +1588,35 @@
                 <w:sz w:val="20"/>
                 <w:szCs w:val="20"/>
               </w:rPr>
-              <w:t>${twig:</w:t>
-            </w:r>
-            <w:r>
-              <w:rPr>
-                <w:b/>
-                <w:sz w:val="20"/>
-                <w:szCs w:val="20"/>
-              </w:rPr>
-              <w:t>translate(</w:t>
+              <w:t>${</w:t>
+            </w:r>
+            <w:proofErr w:type="spellStart"/>
+            <w:proofErr w:type="gramStart"/>
+            <w:r>
+              <w:rPr>
+                <w:b/>
+                <w:sz w:val="20"/>
+                <w:szCs w:val="20"/>
+              </w:rPr>
+              <w:t>twig:</w:t>
+            </w:r>
+            <w:r>
+              <w:rPr>
+                <w:b/>
+                <w:sz w:val="20"/>
+                <w:szCs w:val="20"/>
+              </w:rPr>
+              <w:t>translate</w:t>
+            </w:r>
+            <w:proofErr w:type="spellEnd"/>
+            <w:proofErr w:type="gramEnd"/>
+            <w:r>
+              <w:rPr>
+                <w:b/>
+                <w:sz w:val="20"/>
+                <w:szCs w:val="20"/>
+              </w:rPr>
+              <w:t>(</w:t>
             </w:r>
             <w:r>
               <w:rPr>
@@ -1168,15 +1664,35 @@
                 <w:sz w:val="20"/>
                 <w:szCs w:val="20"/>
               </w:rPr>
-              <w:t>${twig:</w:t>
-            </w:r>
-            <w:r>
-              <w:rPr>
-                <w:b/>
-                <w:sz w:val="20"/>
-                <w:szCs w:val="20"/>
-              </w:rPr>
-              <w:t>translate(</w:t>
+              <w:t>${</w:t>
+            </w:r>
+            <w:proofErr w:type="spellStart"/>
+            <w:proofErr w:type="gramStart"/>
+            <w:r>
+              <w:rPr>
+                <w:b/>
+                <w:sz w:val="20"/>
+                <w:szCs w:val="20"/>
+              </w:rPr>
+              <w:t>twig:</w:t>
+            </w:r>
+            <w:r>
+              <w:rPr>
+                <w:b/>
+                <w:sz w:val="20"/>
+                <w:szCs w:val="20"/>
+              </w:rPr>
+              <w:t>translate</w:t>
+            </w:r>
+            <w:proofErr w:type="spellEnd"/>
+            <w:proofErr w:type="gramEnd"/>
+            <w:r>
+              <w:rPr>
+                <w:b/>
+                <w:sz w:val="20"/>
+                <w:szCs w:val="20"/>
+              </w:rPr>
+              <w:t>(</w:t>
             </w:r>
             <w:r>
               <w:rPr>
@@ -1224,15 +1740,35 @@
                 <w:sz w:val="20"/>
                 <w:szCs w:val="20"/>
               </w:rPr>
-              <w:t>${twig:</w:t>
-            </w:r>
-            <w:r>
-              <w:rPr>
-                <w:b/>
-                <w:sz w:val="20"/>
-                <w:szCs w:val="20"/>
-              </w:rPr>
-              <w:t>translate(</w:t>
+              <w:t>${</w:t>
+            </w:r>
+            <w:proofErr w:type="spellStart"/>
+            <w:proofErr w:type="gramStart"/>
+            <w:r>
+              <w:rPr>
+                <w:b/>
+                <w:sz w:val="20"/>
+                <w:szCs w:val="20"/>
+              </w:rPr>
+              <w:t>twig:</w:t>
+            </w:r>
+            <w:r>
+              <w:rPr>
+                <w:b/>
+                <w:sz w:val="20"/>
+                <w:szCs w:val="20"/>
+              </w:rPr>
+              <w:t>translate</w:t>
+            </w:r>
+            <w:proofErr w:type="spellEnd"/>
+            <w:proofErr w:type="gramEnd"/>
+            <w:r>
+              <w:rPr>
+                <w:b/>
+                <w:sz w:val="20"/>
+                <w:szCs w:val="20"/>
+              </w:rPr>
+              <w:t>(</w:t>
             </w:r>
             <w:r>
               <w:rPr>
@@ -1280,15 +1816,35 @@
                 <w:sz w:val="20"/>
                 <w:szCs w:val="20"/>
               </w:rPr>
-              <w:t>${twig:</w:t>
-            </w:r>
-            <w:r>
-              <w:rPr>
-                <w:b/>
-                <w:sz w:val="20"/>
-                <w:szCs w:val="20"/>
-              </w:rPr>
-              <w:t>translate(</w:t>
+              <w:t>${</w:t>
+            </w:r>
+            <w:proofErr w:type="spellStart"/>
+            <w:proofErr w:type="gramStart"/>
+            <w:r>
+              <w:rPr>
+                <w:b/>
+                <w:sz w:val="20"/>
+                <w:szCs w:val="20"/>
+              </w:rPr>
+              <w:t>twig:</w:t>
+            </w:r>
+            <w:r>
+              <w:rPr>
+                <w:b/>
+                <w:sz w:val="20"/>
+                <w:szCs w:val="20"/>
+              </w:rPr>
+              <w:t>translate</w:t>
+            </w:r>
+            <w:proofErr w:type="spellEnd"/>
+            <w:proofErr w:type="gramEnd"/>
+            <w:r>
+              <w:rPr>
+                <w:b/>
+                <w:sz w:val="20"/>
+                <w:szCs w:val="20"/>
+              </w:rPr>
+              <w:t>(</w:t>
             </w:r>
             <w:r>
               <w:rPr>
@@ -1336,12 +1892,32 @@
           <w:szCs w:val="16"/>
           <w:lang w:val="en-GB"/>
         </w:rPr>
-        <w:t>${SUBRECORD_attendee}</w:t>
+        <w:t>${</w:t>
+      </w:r>
+      <w:proofErr w:type="spellStart"/>
+      <w:r>
+        <w:rPr>
+          <w:bCs/>
+          <w:sz w:val="16"/>
+          <w:szCs w:val="16"/>
+          <w:lang w:val="en-GB"/>
+        </w:rPr>
+        <w:t>SUBRECORD_attendee</w:t>
+      </w:r>
+      <w:proofErr w:type="spellEnd"/>
+      <w:r>
+        <w:rPr>
+          <w:bCs/>
+          <w:sz w:val="16"/>
+          <w:szCs w:val="16"/>
+          <w:lang w:val="en-GB"/>
+        </w:rPr>
+        <w:t>}</w:t>
       </w:r>
     </w:p>
     <w:tbl>
       <w:tblPr>
-        <w:tblStyle w:val="TableGrid"/>
+        <w:tblStyle w:val="Tabellenraster"/>
         <w:tblW w:w="9066" w:type="dxa"/>
         <w:tblBorders>
           <w:top w:val="single" w:sz="4" w:space="0" w:color="BFBFBF" w:themeColor="background1" w:themeShade="BF"/>
@@ -1378,22 +1954,10 @@
                 <w:sz w:val="20"/>
                 <w:szCs w:val="20"/>
               </w:rPr>
-              <w:t>${twig:record.</w:t>
-            </w:r>
-            <w:r>
-              <w:rPr>
-                <w:sz w:val="20"/>
-                <w:szCs w:val="20"/>
-              </w:rPr>
-              <w:t>user_</w:t>
-            </w:r>
-            <w:r>
-              <w:rPr>
-                <w:sz w:val="20"/>
-                <w:szCs w:val="20"/>
-              </w:rPr>
-              <w:t>type}</w:t>
-            </w:r>
+              <w:t>${twig:attendeeType(record)}</w:t>
+            </w:r>
+            <w:bookmarkStart w:id="0" w:name="_GoBack"/>
+            <w:bookmarkEnd w:id="0"/>
           </w:p>
         </w:tc>
         <w:tc>
@@ -1413,14 +1977,39 @@
                 <w:sz w:val="20"/>
                 <w:szCs w:val="20"/>
               </w:rPr>
-              <w:t>${twig:record.</w:t>
-            </w:r>
-            <w:r>
-              <w:rPr>
-                <w:sz w:val="20"/>
-                <w:szCs w:val="20"/>
-              </w:rPr>
-              <w:t>getName()</w:t>
+              <w:t>${</w:t>
+            </w:r>
+            <w:proofErr w:type="spellStart"/>
+            <w:proofErr w:type="gramStart"/>
+            <w:r>
+              <w:rPr>
+                <w:sz w:val="20"/>
+                <w:szCs w:val="20"/>
+              </w:rPr>
+              <w:t>twig:record</w:t>
+            </w:r>
+            <w:proofErr w:type="gramEnd"/>
+            <w:r>
+              <w:rPr>
+                <w:sz w:val="20"/>
+                <w:szCs w:val="20"/>
+              </w:rPr>
+              <w:t>.</w:t>
+            </w:r>
+            <w:r>
+              <w:rPr>
+                <w:sz w:val="20"/>
+                <w:szCs w:val="20"/>
+              </w:rPr>
+              <w:t>getName</w:t>
+            </w:r>
+            <w:proofErr w:type="spellEnd"/>
+            <w:r>
+              <w:rPr>
+                <w:sz w:val="20"/>
+                <w:szCs w:val="20"/>
+              </w:rPr>
+              <w:t>()</w:t>
             </w:r>
             <w:r>
               <w:rPr>
@@ -1440,15 +2029,72 @@
               <w:rPr>
                 <w:sz w:val="20"/>
                 <w:szCs w:val="20"/>
-                <w:lang w:val="en"/>
+                <w:lang w:val="en-US"/>
               </w:rPr>
             </w:pPr>
             <w:r>
               <w:rPr>
                 <w:sz w:val="20"/>
                 <w:szCs w:val="20"/>
-              </w:rPr>
-              <w:t>${twig:record.status}</w:t>
+                <w:lang w:val="en-US"/>
+              </w:rPr>
+              <w:t>${</w:t>
+            </w:r>
+            <w:proofErr w:type="spellStart"/>
+            <w:proofErr w:type="gramStart"/>
+            <w:r>
+              <w:rPr>
+                <w:sz w:val="20"/>
+                <w:szCs w:val="20"/>
+                <w:lang w:val="en-US"/>
+              </w:rPr>
+              <w:t>twig:keyField</w:t>
+            </w:r>
+            <w:proofErr w:type="spellEnd"/>
+            <w:proofErr w:type="gramEnd"/>
+            <w:r>
+              <w:rPr>
+                <w:sz w:val="20"/>
+                <w:szCs w:val="20"/>
+                <w:lang w:val="en-US"/>
+              </w:rPr>
+              <w:t>('Calendar','</w:t>
+            </w:r>
+            <w:proofErr w:type="spellStart"/>
+            <w:r>
+              <w:rPr>
+                <w:sz w:val="20"/>
+                <w:szCs w:val="20"/>
+                <w:lang w:val="en-US"/>
+              </w:rPr>
+              <w:t>attendeeStatus</w:t>
+            </w:r>
+            <w:proofErr w:type="spellEnd"/>
+            <w:r>
+              <w:rPr>
+                <w:sz w:val="20"/>
+                <w:szCs w:val="20"/>
+                <w:lang w:val="en-US"/>
+              </w:rPr>
+              <w:t>',</w:t>
+            </w:r>
+            <w:proofErr w:type="spellStart"/>
+            <w:r>
+              <w:rPr>
+                <w:sz w:val="20"/>
+                <w:szCs w:val="20"/>
+                <w:lang w:val="en-US"/>
+              </w:rPr>
+              <w:t>record.status</w:t>
+            </w:r>
+            <w:proofErr w:type="spellEnd"/>
+            <w:r>
+              <w:rPr>
+                <w:sz w:val="20"/>
+                <w:szCs w:val="20"/>
+                <w:lang w:val="en-US"/>
+              </w:rPr>
+              <w:t>)}</w:t>
             </w:r>
           </w:p>
         </w:tc>
@@ -1461,29 +2107,72 @@
               <w:rPr>
                 <w:sz w:val="20"/>
                 <w:szCs w:val="20"/>
-                <w:lang w:val="en"/>
+                <w:lang w:val="en-US"/>
               </w:rPr>
             </w:pPr>
             <w:r>
               <w:rPr>
                 <w:sz w:val="20"/>
                 <w:szCs w:val="20"/>
-              </w:rPr>
-              <w:t>${twig:record.</w:t>
-            </w:r>
-            <w:r>
-              <w:rPr>
-                <w:sz w:val="20"/>
-                <w:szCs w:val="20"/>
-              </w:rPr>
-              <w:t>role</w:t>
-            </w:r>
-            <w:r>
-              <w:rPr>
-                <w:sz w:val="20"/>
-                <w:szCs w:val="20"/>
-              </w:rPr>
-              <w:t>}</w:t>
+                <w:lang w:val="en-US"/>
+              </w:rPr>
+              <w:t>${</w:t>
+            </w:r>
+            <w:proofErr w:type="spellStart"/>
+            <w:proofErr w:type="gramStart"/>
+            <w:r>
+              <w:rPr>
+                <w:sz w:val="20"/>
+                <w:szCs w:val="20"/>
+                <w:lang w:val="en-US"/>
+              </w:rPr>
+              <w:t>twig:keyField</w:t>
+            </w:r>
+            <w:proofErr w:type="spellEnd"/>
+            <w:proofErr w:type="gramEnd"/>
+            <w:r>
+              <w:rPr>
+                <w:sz w:val="20"/>
+                <w:szCs w:val="20"/>
+                <w:lang w:val="en-US"/>
+              </w:rPr>
+              <w:t>('Calendar','</w:t>
+            </w:r>
+            <w:proofErr w:type="spellStart"/>
+            <w:r>
+              <w:rPr>
+                <w:sz w:val="20"/>
+                <w:szCs w:val="20"/>
+                <w:lang w:val="en-US"/>
+              </w:rPr>
+              <w:t>attendeeRoles</w:t>
+            </w:r>
+            <w:proofErr w:type="spellEnd"/>
+            <w:r>
+              <w:rPr>
+                <w:sz w:val="20"/>
+                <w:szCs w:val="20"/>
+                <w:lang w:val="en-US"/>
+              </w:rPr>
+              <w:t>',</w:t>
+            </w:r>
+            <w:proofErr w:type="spellStart"/>
+            <w:r>
+              <w:rPr>
+                <w:sz w:val="20"/>
+                <w:szCs w:val="20"/>
+                <w:lang w:val="en-US"/>
+              </w:rPr>
+              <w:t>record.role</w:t>
+            </w:r>
+            <w:proofErr w:type="spellEnd"/>
+            <w:r>
+              <w:rPr>
+                <w:sz w:val="20"/>
+                <w:szCs w:val="20"/>
+                <w:lang w:val="en-US"/>
+              </w:rPr>
+              <w:t>)}</w:t>
             </w:r>
           </w:p>
         </w:tc>
@@ -1505,7 +2194,27 @@
           <w:szCs w:val="16"/>
           <w:lang w:val="en-GB"/>
         </w:rPr>
-        <w:t>${/SUBRECORD_attendee}</w:t>
+        <w:t>${/</w:t>
+      </w:r>
+      <w:proofErr w:type="spellStart"/>
+      <w:r>
+        <w:rPr>
+          <w:bCs/>
+          <w:sz w:val="16"/>
+          <w:szCs w:val="16"/>
+          <w:lang w:val="en-GB"/>
+        </w:rPr>
+        <w:t>SUBRECORD_attendee</w:t>
+      </w:r>
+      <w:proofErr w:type="spellEnd"/>
+      <w:r>
+        <w:rPr>
+          <w:bCs/>
+          <w:sz w:val="16"/>
+          <w:szCs w:val="16"/>
+          <w:lang w:val="en-GB"/>
+        </w:rPr>
+        <w:t>}</w:t>
       </w:r>
     </w:p>
     <w:p>
@@ -1526,7 +2235,23 @@
         <w:rPr>
           <w:b/>
         </w:rPr>
-        <w:t>${twig:translate(</w:t>
+        <w:t>${</w:t>
+      </w:r>
+      <w:proofErr w:type="spellStart"/>
+      <w:proofErr w:type="gramStart"/>
+      <w:r>
+        <w:rPr>
+          <w:b/>
+        </w:rPr>
+        <w:t>twig:translate</w:t>
+      </w:r>
+      <w:proofErr w:type="spellEnd"/>
+      <w:proofErr w:type="gramEnd"/>
+      <w:r>
+        <w:rPr>
+          <w:b/>
+        </w:rPr>
+        <w:t>(</w:t>
       </w:r>
       <w:r>
         <w:rPr>
@@ -1544,7 +2269,7 @@
     </w:p>
     <w:tbl>
       <w:tblPr>
-        <w:tblStyle w:val="TableGrid"/>
+        <w:tblStyle w:val="Tabellenraster"/>
         <w:tblW w:w="0" w:type="auto"/>
         <w:tblBorders>
           <w:top w:val="single" w:sz="4" w:space="0" w:color="BFBFBF" w:themeColor="background1" w:themeShade="BF"/>
@@ -1576,7 +2301,32 @@
                 <w:sz w:val="20"/>
                 <w:szCs w:val="20"/>
               </w:rPr>
-              <w:t>${twig:record.description}</w:t>
+              <w:t>${</w:t>
+            </w:r>
+            <w:proofErr w:type="spellStart"/>
+            <w:proofErr w:type="gramStart"/>
+            <w:r>
+              <w:rPr>
+                <w:sz w:val="20"/>
+                <w:szCs w:val="20"/>
+              </w:rPr>
+              <w:t>twig:record</w:t>
+            </w:r>
+            <w:proofErr w:type="gramEnd"/>
+            <w:r>
+              <w:rPr>
+                <w:sz w:val="20"/>
+                <w:szCs w:val="20"/>
+              </w:rPr>
+              <w:t>.description</w:t>
+            </w:r>
+            <w:proofErr w:type="spellEnd"/>
+            <w:r>
+              <w:rPr>
+                <w:sz w:val="20"/>
+                <w:szCs w:val="20"/>
+              </w:rPr>
+              <w:t>}</w:t>
             </w:r>
           </w:p>
         </w:tc>
@@ -1593,7 +2343,7 @@
     </w:p>
     <w:tbl>
       <w:tblPr>
-        <w:tblStyle w:val="TableGrid"/>
+        <w:tblStyle w:val="Tabellenraster"/>
         <w:tblW w:w="0" w:type="auto"/>
         <w:tblBorders>
           <w:top w:val="none" w:sz="0" w:space="0" w:color="auto"/>
@@ -1628,15 +2378,35 @@
                 <w:sz w:val="20"/>
                 <w:szCs w:val="20"/>
               </w:rPr>
-              <w:t>${twig:</w:t>
-            </w:r>
-            <w:r>
-              <w:rPr>
-                <w:b/>
-                <w:sz w:val="20"/>
-                <w:szCs w:val="20"/>
-              </w:rPr>
-              <w:t>translate(</w:t>
+              <w:t>${</w:t>
+            </w:r>
+            <w:proofErr w:type="spellStart"/>
+            <w:proofErr w:type="gramStart"/>
+            <w:r>
+              <w:rPr>
+                <w:b/>
+                <w:sz w:val="20"/>
+                <w:szCs w:val="20"/>
+              </w:rPr>
+              <w:t>twig:</w:t>
+            </w:r>
+            <w:r>
+              <w:rPr>
+                <w:b/>
+                <w:sz w:val="20"/>
+                <w:szCs w:val="20"/>
+              </w:rPr>
+              <w:t>translate</w:t>
+            </w:r>
+            <w:proofErr w:type="spellEnd"/>
+            <w:proofErr w:type="gramEnd"/>
+            <w:r>
+              <w:rPr>
+                <w:b/>
+                <w:sz w:val="20"/>
+                <w:szCs w:val="20"/>
+              </w:rPr>
+              <w:t>(</w:t>
             </w:r>
             <w:r>
               <w:rPr>
@@ -1692,7 +2462,26 @@
                 <w:szCs w:val="20"/>
                 <w:lang w:val="en"/>
               </w:rPr>
-              <w:t>${twig:record.</w:t>
+              <w:t>${</w:t>
+            </w:r>
+            <w:proofErr w:type="spellStart"/>
+            <w:proofErr w:type="gramStart"/>
+            <w:r>
+              <w:rPr>
+                <w:sz w:val="20"/>
+                <w:szCs w:val="20"/>
+                <w:lang w:val="en"/>
+              </w:rPr>
+              <w:t>twig:record</w:t>
+            </w:r>
+            <w:proofErr w:type="gramEnd"/>
+            <w:r>
+              <w:rPr>
+                <w:sz w:val="20"/>
+                <w:szCs w:val="20"/>
+                <w:lang w:val="en"/>
+              </w:rPr>
+              <w:t>.</w:t>
             </w:r>
             <w:r>
               <w:rPr>
@@ -1701,6 +2490,23 @@
                 <w:lang w:val="en"/>
               </w:rPr>
               <w:t>organizer</w:t>
+            </w:r>
+            <w:r>
+              <w:rPr>
+                <w:sz w:val="20"/>
+                <w:szCs w:val="20"/>
+                <w:lang w:val="en"/>
+              </w:rPr>
+              <w:t>.getTitle</w:t>
+            </w:r>
+            <w:proofErr w:type="spellEnd"/>
+            <w:r>
+              <w:rPr>
+                <w:sz w:val="20"/>
+                <w:szCs w:val="20"/>
+                <w:lang w:val="en"/>
+              </w:rPr>
+              <w:t>()</w:t>
             </w:r>
             <w:r>
               <w:rPr>
@@ -1747,16 +2553,25 @@
           <w:b/>
           <w:lang w:val="en"/>
         </w:rPr>
-        <w:t>${twig:tran</w:t>
-      </w:r>
-      <w:bookmarkStart w:id="0" w:name="_GoBack"/>
-      <w:bookmarkEnd w:id="0"/>
+        <w:t>${</w:t>
+      </w:r>
+      <w:proofErr w:type="spellStart"/>
+      <w:proofErr w:type="gramStart"/>
       <w:r>
         <w:rPr>
           <w:b/>
           <w:lang w:val="en"/>
         </w:rPr>
-        <w:t>slate(</w:t>
+        <w:t>twig:translate</w:t>
+      </w:r>
+      <w:proofErr w:type="spellEnd"/>
+      <w:proofErr w:type="gramEnd"/>
+      <w:r>
+        <w:rPr>
+          <w:b/>
+          <w:lang w:val="en"/>
+        </w:rPr>
+        <w:t>(</w:t>
       </w:r>
       <w:r>
         <w:rPr>
@@ -1812,12 +2627,30 @@
           <w:szCs w:val="16"/>
           <w:lang w:val="en"/>
         </w:rPr>
-        <w:t>${SUBRECORD_customfields}</w:t>
+        <w:t>${</w:t>
+      </w:r>
+      <w:proofErr w:type="spellStart"/>
+      <w:r>
+        <w:rPr>
+          <w:sz w:val="16"/>
+          <w:szCs w:val="16"/>
+          <w:lang w:val="en"/>
+        </w:rPr>
+        <w:t>SUBRECORD_customfields</w:t>
+      </w:r>
+      <w:proofErr w:type="spellEnd"/>
+      <w:r>
+        <w:rPr>
+          <w:sz w:val="16"/>
+          <w:szCs w:val="16"/>
+          <w:lang w:val="en"/>
+        </w:rPr>
+        <w:t>}</w:t>
       </w:r>
     </w:p>
     <w:tbl>
       <w:tblPr>
-        <w:tblStyle w:val="TableGrid"/>
+        <w:tblStyle w:val="Tabellenraster"/>
         <w:tblW w:w="9071" w:type="dxa"/>
         <w:tblBorders>
           <w:top w:val="none" w:sz="0" w:space="0" w:color="auto"/>
@@ -1854,7 +2687,28 @@
                 <w:szCs w:val="20"/>
                 <w:lang w:val="en"/>
               </w:rPr>
-              <w:t>${twig:record.</w:t>
+              <w:t>${</w:t>
+            </w:r>
+            <w:proofErr w:type="spellStart"/>
+            <w:proofErr w:type="gramStart"/>
+            <w:r>
+              <w:rPr>
+                <w:b/>
+                <w:sz w:val="20"/>
+                <w:szCs w:val="20"/>
+                <w:lang w:val="en"/>
+              </w:rPr>
+              <w:t>twig:record</w:t>
+            </w:r>
+            <w:proofErr w:type="gramEnd"/>
+            <w:r>
+              <w:rPr>
+                <w:b/>
+                <w:sz w:val="20"/>
+                <w:szCs w:val="20"/>
+                <w:lang w:val="en"/>
+              </w:rPr>
+              <w:t>.</w:t>
             </w:r>
             <w:r>
               <w:rPr>
@@ -1865,6 +2719,7 @@
               </w:rPr>
               <w:t>label</w:t>
             </w:r>
+            <w:proofErr w:type="spellEnd"/>
             <w:r>
               <w:rPr>
                 <w:b/>
@@ -1894,7 +2749,26 @@
                 <w:szCs w:val="20"/>
                 <w:lang w:val="en"/>
               </w:rPr>
-              <w:t>${twig:record.</w:t>
+              <w:t>${</w:t>
+            </w:r>
+            <w:proofErr w:type="spellStart"/>
+            <w:proofErr w:type="gramStart"/>
+            <w:r>
+              <w:rPr>
+                <w:sz w:val="20"/>
+                <w:szCs w:val="20"/>
+                <w:lang w:val="en"/>
+              </w:rPr>
+              <w:t>twig:record</w:t>
+            </w:r>
+            <w:proofErr w:type="gramEnd"/>
+            <w:r>
+              <w:rPr>
+                <w:sz w:val="20"/>
+                <w:szCs w:val="20"/>
+                <w:lang w:val="en"/>
+              </w:rPr>
+              <w:t>.</w:t>
             </w:r>
             <w:r>
               <w:rPr>
@@ -1904,6 +2778,7 @@
               </w:rPr>
               <w:t>value</w:t>
             </w:r>
+            <w:proofErr w:type="spellEnd"/>
             <w:r>
               <w:rPr>
                 <w:sz w:val="20"/>
@@ -1930,7 +2805,25 @@
           <w:szCs w:val="16"/>
           <w:lang w:val="en"/>
         </w:rPr>
-        <w:t>${/SUBRECORD_customfields}</w:t>
+        <w:t>${/</w:t>
+      </w:r>
+      <w:proofErr w:type="spellStart"/>
+      <w:r>
+        <w:rPr>
+          <w:sz w:val="16"/>
+          <w:szCs w:val="16"/>
+          <w:lang w:val="en"/>
+        </w:rPr>
+        <w:t>SUBRECORD_customfields</w:t>
+      </w:r>
+      <w:proofErr w:type="spellEnd"/>
+      <w:r>
+        <w:rPr>
+          <w:sz w:val="16"/>
+          <w:szCs w:val="16"/>
+          <w:lang w:val="en"/>
+        </w:rPr>
+        <w:t>}</w:t>
       </w:r>
     </w:p>
     <w:p>
@@ -1966,7 +2859,25 @@
           <w:b/>
           <w:lang w:val="en"/>
         </w:rPr>
-        <w:t>${twig:ngettext('Relation', 'Relations', 50)}</w:t>
+        <w:t>${</w:t>
+      </w:r>
+      <w:proofErr w:type="spellStart"/>
+      <w:proofErr w:type="gramStart"/>
+      <w:r>
+        <w:rPr>
+          <w:b/>
+          <w:lang w:val="en"/>
+        </w:rPr>
+        <w:t>twig:ngettext</w:t>
+      </w:r>
+      <w:proofErr w:type="spellEnd"/>
+      <w:proofErr w:type="gramEnd"/>
+      <w:r>
+        <w:rPr>
+          <w:b/>
+          <w:lang w:val="en"/>
+        </w:rPr>
+        <w:t>('Relation', 'Relations', 50)}</w:t>
       </w:r>
     </w:p>
     <w:p>
@@ -1994,12 +2905,30 @@
           <w:szCs w:val="16"/>
           <w:lang w:val="en"/>
         </w:rPr>
-        <w:t>${SUBRECORD_relations}</w:t>
+        <w:t>${</w:t>
+      </w:r>
+      <w:proofErr w:type="spellStart"/>
+      <w:r>
+        <w:rPr>
+          <w:sz w:val="16"/>
+          <w:szCs w:val="16"/>
+          <w:lang w:val="en"/>
+        </w:rPr>
+        <w:t>SUBRECORD_relations</w:t>
+      </w:r>
+      <w:proofErr w:type="spellEnd"/>
+      <w:r>
+        <w:rPr>
+          <w:sz w:val="16"/>
+          <w:szCs w:val="16"/>
+          <w:lang w:val="en"/>
+        </w:rPr>
+        <w:t>}</w:t>
       </w:r>
     </w:p>
     <w:tbl>
       <w:tblPr>
-        <w:tblStyle w:val="TableGrid"/>
+        <w:tblStyle w:val="Tabellenraster"/>
         <w:tblW w:w="9066" w:type="dxa"/>
         <w:tblBorders>
           <w:top w:val="none" w:sz="0" w:space="0" w:color="auto"/>
@@ -2037,7 +2966,45 @@
                 <w:szCs w:val="20"/>
                 <w:lang w:val="en"/>
               </w:rPr>
-              <w:t>${twig:relationTranslateModel(record.related_model)}</w:t>
+              <w:t>${</w:t>
+            </w:r>
+            <w:proofErr w:type="spellStart"/>
+            <w:proofErr w:type="gramStart"/>
+            <w:r>
+              <w:rPr>
+                <w:sz w:val="20"/>
+                <w:szCs w:val="20"/>
+                <w:lang w:val="en"/>
+              </w:rPr>
+              <w:t>twig:relationTranslateModel</w:t>
+            </w:r>
+            <w:proofErr w:type="spellEnd"/>
+            <w:proofErr w:type="gramEnd"/>
+            <w:r>
+              <w:rPr>
+                <w:sz w:val="20"/>
+                <w:szCs w:val="20"/>
+                <w:lang w:val="en"/>
+              </w:rPr>
+              <w:t>(</w:t>
+            </w:r>
+            <w:proofErr w:type="spellStart"/>
+            <w:r>
+              <w:rPr>
+                <w:sz w:val="20"/>
+                <w:szCs w:val="20"/>
+                <w:lang w:val="en"/>
+              </w:rPr>
+              <w:t>record.related_model</w:t>
+            </w:r>
+            <w:proofErr w:type="spellEnd"/>
+            <w:r>
+              <w:rPr>
+                <w:sz w:val="20"/>
+                <w:szCs w:val="20"/>
+                <w:lang w:val="en"/>
+              </w:rPr>
+              <w:t>)}</w:t>
             </w:r>
           </w:p>
         </w:tc>
@@ -2059,7 +3026,35 @@
                 <w:szCs w:val="20"/>
                 <w:lang w:val="en"/>
               </w:rPr>
-              <w:t>${twig:record.related_record.getTitle()}</w:t>
+              <w:t>${</w:t>
+            </w:r>
+            <w:proofErr w:type="spellStart"/>
+            <w:proofErr w:type="gramStart"/>
+            <w:r>
+              <w:rPr>
+                <w:sz w:val="20"/>
+                <w:szCs w:val="20"/>
+                <w:lang w:val="en"/>
+              </w:rPr>
+              <w:t>twig:record</w:t>
+            </w:r>
+            <w:proofErr w:type="gramEnd"/>
+            <w:r>
+              <w:rPr>
+                <w:sz w:val="20"/>
+                <w:szCs w:val="20"/>
+                <w:lang w:val="en"/>
+              </w:rPr>
+              <w:t>.related_record.getTitle</w:t>
+            </w:r>
+            <w:proofErr w:type="spellEnd"/>
+            <w:r>
+              <w:rPr>
+                <w:sz w:val="20"/>
+                <w:szCs w:val="20"/>
+                <w:lang w:val="en"/>
+              </w:rPr>
+              <w:t>()}</w:t>
             </w:r>
           </w:p>
         </w:tc>
@@ -2081,7 +3076,35 @@
                 <w:szCs w:val="20"/>
                 <w:lang w:val="en"/>
               </w:rPr>
-              <w:t>${twig:record.type}</w:t>
+              <w:t>${</w:t>
+            </w:r>
+            <w:proofErr w:type="spellStart"/>
+            <w:proofErr w:type="gramStart"/>
+            <w:r>
+              <w:rPr>
+                <w:sz w:val="20"/>
+                <w:szCs w:val="20"/>
+                <w:lang w:val="en"/>
+              </w:rPr>
+              <w:t>twig:record</w:t>
+            </w:r>
+            <w:proofErr w:type="gramEnd"/>
+            <w:r>
+              <w:rPr>
+                <w:sz w:val="20"/>
+                <w:szCs w:val="20"/>
+                <w:lang w:val="en"/>
+              </w:rPr>
+              <w:t>.type</w:t>
+            </w:r>
+            <w:proofErr w:type="spellEnd"/>
+            <w:r>
+              <w:rPr>
+                <w:sz w:val="20"/>
+                <w:szCs w:val="20"/>
+                <w:lang w:val="en"/>
+              </w:rPr>
+              <w:t>}</w:t>
             </w:r>
           </w:p>
         </w:tc>
@@ -2103,7 +3126,35 @@
                 <w:szCs w:val="20"/>
                 <w:lang w:val="en"/>
               </w:rPr>
-              <w:t>${twig:record.remark}</w:t>
+              <w:t>${</w:t>
+            </w:r>
+            <w:proofErr w:type="spellStart"/>
+            <w:proofErr w:type="gramStart"/>
+            <w:r>
+              <w:rPr>
+                <w:sz w:val="20"/>
+                <w:szCs w:val="20"/>
+                <w:lang w:val="en"/>
+              </w:rPr>
+              <w:t>twig:record</w:t>
+            </w:r>
+            <w:proofErr w:type="gramEnd"/>
+            <w:r>
+              <w:rPr>
+                <w:sz w:val="20"/>
+                <w:szCs w:val="20"/>
+                <w:lang w:val="en"/>
+              </w:rPr>
+              <w:t>.remark</w:t>
+            </w:r>
+            <w:proofErr w:type="spellEnd"/>
+            <w:r>
+              <w:rPr>
+                <w:sz w:val="20"/>
+                <w:szCs w:val="20"/>
+                <w:lang w:val="en"/>
+              </w:rPr>
+              <w:t>}</w:t>
             </w:r>
           </w:p>
         </w:tc>
@@ -2123,7 +3174,25 @@
           <w:szCs w:val="16"/>
           <w:lang w:val="en"/>
         </w:rPr>
-        <w:t>${/SUBRECORD_relations}</w:t>
+        <w:t>${/</w:t>
+      </w:r>
+      <w:proofErr w:type="spellStart"/>
+      <w:r>
+        <w:rPr>
+          <w:sz w:val="16"/>
+          <w:szCs w:val="16"/>
+          <w:lang w:val="en"/>
+        </w:rPr>
+        <w:t>SUBRECORD_relations</w:t>
+      </w:r>
+      <w:proofErr w:type="spellEnd"/>
+      <w:r>
+        <w:rPr>
+          <w:sz w:val="16"/>
+          <w:szCs w:val="16"/>
+          <w:lang w:val="en"/>
+        </w:rPr>
+        <w:t>}</w:t>
       </w:r>
     </w:p>
     <w:p>
@@ -2256,7 +3325,7 @@
 <w:ftr xmlns:wpc="http://schemas.microsoft.com/office/word/2010/wordprocessingCanvas" xmlns:cx="http://schemas.microsoft.com/office/drawing/2014/chartex" xmlns:cx1="http://schemas.microsoft.com/office/drawing/2015/9/8/chartex" xmlns:cx2="http://schemas.microsoft.com/office/drawing/2015/10/21/chartex" xmlns:cx3="http://schemas.microsoft.com/office/drawing/2016/5/9/chartex" xmlns:cx4="http://schemas.microsoft.com/office/drawing/2016/5/10/chartex" xmlns:cx5="http://schemas.microsoft.com/office/drawing/2016/5/11/chartex" xmlns:cx6="http://schemas.microsoft.com/office/drawing/2016/5/12/chartex" xmlns:cx7="http://schemas.microsoft.com/office/drawing/2016/5/13/chartex" xmlns:cx8="http://schemas.microsoft.com/office/drawing/2016/5/14/chartex" xmlns:mc="http://schemas.openxmlformats.org/markup-compatibility/2006" xmlns:aink="http://schemas.microsoft.com/office/drawing/2016/ink" xmlns:am3d="http://schemas.microsoft.com/office/drawing/2017/model3d" xmlns:o="urn:schemas-microsoft-com:office:office" xmlns:r="http://schemas.openxmlformats.org/officeDocument/2006/relationships" xmlns:m="http://schemas.openxmlformats.org/officeDocument/2006/math" xmlns:v="urn:schemas-microsoft-com:vml" xmlns:wp14="http://schemas.microsoft.com/office/word/2010/wordprocessingDrawing" xmlns:wp="http://schemas.openxmlformats.org/drawingml/2006/wordprocessingDrawing" xmlns:w10="urn:schemas-microsoft-com:office:word" xmlns:w="http://schemas.openxmlformats.org/wordprocessingml/2006/main" xmlns:w14="http://schemas.microsoft.com/office/word/2010/wordml" xmlns:w15="http://schemas.microsoft.com/office/word/2012/wordml" xmlns:w16cid="http://schemas.microsoft.com/office/word/2016/wordml/cid" xmlns:w16se="http://schemas.microsoft.com/office/word/2015/wordml/symex" xmlns:wpg="http://schemas.microsoft.com/office/word/2010/wordprocessingGroup" xmlns:wpi="http://schemas.microsoft.com/office/word/2010/wordprocessingInk" xmlns:wne="http://schemas.microsoft.com/office/word/2006/wordml" xmlns:wps="http://schemas.microsoft.com/office/word/2010/wordprocessingShape" mc:Ignorable="w14 w15 w16se w16cid wp14">
   <w:p>
     <w:pPr>
-      <w:pStyle w:val="Footer"/>
+      <w:pStyle w:val="Fuzeile"/>
       <w:rPr>
         <w:sz w:val="20"/>
         <w:szCs w:val="20"/>
@@ -2265,7 +3334,7 @@
     </w:pPr>
     <w:r>
       <w:rPr>
-        <w:rStyle w:val="PageNumber"/>
+        <w:rStyle w:val="Seitenzahl"/>
       </w:rPr>
       <w:fldChar w:fldCharType="begin"/>
     </w:r>
@@ -2302,7 +3371,7 @@
     </w:r>
     <w:r>
       <w:rPr>
-        <w:rStyle w:val="PageNumber"/>
+        <w:rStyle w:val="Seitenzahl"/>
         <w:sz w:val="20"/>
         <w:szCs w:val="20"/>
         <w:lang w:val="en"/>
@@ -2311,7 +3380,7 @@
     </w:r>
     <w:r>
       <w:rPr>
-        <w:rStyle w:val="PageNumber"/>
+        <w:rStyle w:val="Seitenzahl"/>
       </w:rPr>
       <w:fldChar w:fldCharType="begin"/>
     </w:r>
@@ -2348,7 +3417,7 @@
     </w:r>
     <w:r>
       <w:rPr>
-        <w:rStyle w:val="PageNumber"/>
+        <w:rStyle w:val="Seitenzahl"/>
         <w:sz w:val="20"/>
         <w:szCs w:val="20"/>
         <w:lang w:val="en"/>
@@ -2357,7 +3426,7 @@
     </w:r>
     <w:r>
       <w:rPr>
-        <w:rStyle w:val="PageNumber"/>
+        <w:rStyle w:val="Seitenzahl"/>
         <w:sz w:val="20"/>
         <w:szCs w:val="20"/>
         <w:lang w:val="en"/>
@@ -2365,27 +3434,41 @@
       <w:tab/>
       <w:t>${</w:t>
     </w:r>
+    <w:proofErr w:type="spellStart"/>
+    <w:proofErr w:type="gramStart"/>
     <w:r>
       <w:rPr>
-        <w:rStyle w:val="PageNumber"/>
+        <w:rStyle w:val="Seitenzahl"/>
         <w:sz w:val="20"/>
         <w:szCs w:val="20"/>
         <w:lang w:val="en"/>
       </w:rPr>
-      <w:t>twig:export.timestamp</w:t>
+      <w:t>twig:export</w:t>
     </w:r>
+    <w:proofErr w:type="gramEnd"/>
     <w:r>
       <w:rPr>
-        <w:rStyle w:val="PageNumber"/>
+        <w:rStyle w:val="Seitenzahl"/>
+        <w:sz w:val="20"/>
+        <w:szCs w:val="20"/>
+        <w:lang w:val="en"/>
+      </w:rPr>
+      <w:t>.timestamp</w:t>
+    </w:r>
+    <w:proofErr w:type="spellEnd"/>
+    <w:r>
+      <w:rPr>
+        <w:rStyle w:val="Seitenzahl"/>
         <w:sz w:val="20"/>
         <w:szCs w:val="20"/>
         <w:lang w:val="en"/>
       </w:rPr>
       <w:t>} // ${</w:t>
     </w:r>
+    <w:proofErr w:type="spellStart"/>
     <w:r>
       <w:rPr>
-        <w:rStyle w:val="PageNumber"/>
+        <w:rStyle w:val="Seitenzahl"/>
         <w:sz w:val="20"/>
         <w:szCs w:val="20"/>
         <w:lang w:val="en"/>
@@ -2394,12 +3477,22 @@
     </w:r>
     <w:r>
       <w:rPr>
-        <w:rStyle w:val="PageNumber"/>
+        <w:rStyle w:val="Seitenzahl"/>
         <w:sz w:val="20"/>
         <w:szCs w:val="20"/>
         <w:lang w:val="en"/>
       </w:rPr>
-      <w:t>account}</w:t>
+      <w:t>account</w:t>
+    </w:r>
+    <w:proofErr w:type="spellEnd"/>
+    <w:r>
+      <w:rPr>
+        <w:rStyle w:val="Seitenzahl"/>
+        <w:sz w:val="20"/>
+        <w:szCs w:val="20"/>
+        <w:lang w:val="en"/>
+      </w:rPr>
+      <w:t>}</w:t>
     </w:r>
   </w:p>
 </w:ftr>
@@ -2508,17 +3601,61 @@
       <w:rPr>
         <w:b/>
       </w:rPr>
-      <w:t>${twig:branding.title}</w:t>
+      <w:t>${</w:t>
+    </w:r>
+    <w:proofErr w:type="spellStart"/>
+    <w:proofErr w:type="gramStart"/>
+    <w:r>
+      <w:rPr>
+        <w:b/>
+      </w:rPr>
+      <w:t>twig:branding</w:t>
+    </w:r>
+    <w:proofErr w:type="gramEnd"/>
+    <w:r>
+      <w:rPr>
+        <w:b/>
+      </w:rPr>
+      <w:t>.title</w:t>
+    </w:r>
+    <w:proofErr w:type="spellEnd"/>
+    <w:r>
+      <w:rPr>
+        <w:b/>
+      </w:rPr>
+      <w:t>}</w:t>
     </w:r>
   </w:p>
   <w:p>
     <w:r>
-      <w:t>${twig:branding.description}</w:t>
+      <w:t>${</w:t>
+    </w:r>
+    <w:proofErr w:type="spellStart"/>
+    <w:proofErr w:type="gramStart"/>
+    <w:r>
+      <w:t>twig:branding</w:t>
+    </w:r>
+    <w:proofErr w:type="gramEnd"/>
+    <w:r>
+      <w:t>.description</w:t>
+    </w:r>
+    <w:proofErr w:type="spellEnd"/>
+    <w:r>
+      <w:t>}</w:t>
     </w:r>
   </w:p>
   <w:p>
     <w:r>
-      <w:t>${twig:branding.</w:t>
+      <w:t>${</w:t>
+    </w:r>
+    <w:proofErr w:type="spellStart"/>
+    <w:proofErr w:type="gramStart"/>
+    <w:r>
+      <w:t>twig:branding</w:t>
+    </w:r>
+    <w:proofErr w:type="gramEnd"/>
+    <w:r>
+      <w:t>.</w:t>
     </w:r>
     <w:r>
       <w:t>web</w:t>
@@ -2526,18 +3663,19 @@
     <w:r>
       <w:t>url</w:t>
     </w:r>
+    <w:proofErr w:type="spellEnd"/>
     <w:r>
       <w:t>}</w:t>
     </w:r>
   </w:p>
   <w:p>
     <w:pPr>
-      <w:pStyle w:val="Header"/>
+      <w:pStyle w:val="Kopfzeile"/>
     </w:pPr>
   </w:p>
   <w:p>
     <w:pPr>
-      <w:pStyle w:val="Header"/>
+      <w:pStyle w:val="Kopfzeile"/>
       <w:pBdr>
         <w:top w:val="single" w:sz="4" w:space="1" w:color="BFBFBF" w:themeColor="background1" w:themeShade="BF"/>
       </w:pBdr>
@@ -2932,7 +4070,7 @@
     <w:lsdException w:name="Mention" w:semiHidden="1" w:unhideWhenUsed="1"/>
     <w:lsdException w:name="Smart Hyperlink" w:semiHidden="1" w:unhideWhenUsed="1"/>
   </w:latentStyles>
-  <w:style w:type="paragraph" w:default="1" w:styleId="Normal">
+  <w:style w:type="paragraph" w:default="1" w:styleId="Standard">
     <w:name w:val="Normal"/>
     <w:qFormat/>
     <w:rsid w:val="00B9495C"/>
@@ -2945,13 +4083,13 @@
       <w:lang w:val="de-DE" w:eastAsia="de-DE"/>
     </w:rPr>
   </w:style>
-  <w:style w:type="character" w:default="1" w:styleId="DefaultParagraphFont">
+  <w:style w:type="character" w:default="1" w:styleId="Absatz-Standardschriftart">
     <w:name w:val="Default Paragraph Font"/>
     <w:uiPriority w:val="1"/>
     <w:semiHidden/>
     <w:unhideWhenUsed/>
   </w:style>
-  <w:style w:type="table" w:default="1" w:styleId="TableNormal">
+  <w:style w:type="table" w:default="1" w:styleId="NormaleTabelle">
     <w:name w:val="Normal Table"/>
     <w:uiPriority w:val="99"/>
     <w:semiHidden/>
@@ -2966,15 +4104,15 @@
       </w:tblCellMar>
     </w:tblPr>
   </w:style>
-  <w:style w:type="numbering" w:default="1" w:styleId="NoList">
+  <w:style w:type="numbering" w:default="1" w:styleId="KeineListe">
     <w:name w:val="No List"/>
     <w:uiPriority w:val="99"/>
     <w:semiHidden/>
     <w:unhideWhenUsed/>
   </w:style>
-  <w:style w:type="character" w:customStyle="1" w:styleId="HeaderChar">
-    <w:name w:val="Header Char"/>
-    <w:link w:val="Header"/>
+  <w:style w:type="character" w:customStyle="1" w:styleId="KopfzeileZchn">
+    <w:name w:val="Kopfzeile Zchn"/>
+    <w:link w:val="Kopfzeile"/>
     <w:uiPriority w:val="99"/>
     <w:semiHidden/>
     <w:locked/>
@@ -2984,9 +4122,9 @@
       <w:szCs w:val="24"/>
     </w:rPr>
   </w:style>
-  <w:style w:type="character" w:customStyle="1" w:styleId="FooterChar">
-    <w:name w:val="Footer Char"/>
-    <w:link w:val="Footer"/>
+  <w:style w:type="character" w:customStyle="1" w:styleId="FuzeileZchn">
+    <w:name w:val="Fußzeile Zchn"/>
+    <w:link w:val="Fuzeile"/>
     <w:uiPriority w:val="99"/>
     <w:semiHidden/>
     <w:locked/>
@@ -2996,16 +4134,16 @@
       <w:szCs w:val="24"/>
     </w:rPr>
   </w:style>
-  <w:style w:type="character" w:styleId="PageNumber">
+  <w:style w:type="character" w:styleId="Seitenzahl">
     <w:name w:val="page number"/>
-    <w:basedOn w:val="DefaultParagraphFont"/>
+    <w:basedOn w:val="Absatz-Standardschriftart"/>
     <w:uiPriority w:val="99"/>
     <w:rsid w:val="00F15611"/>
   </w:style>
   <w:style w:type="paragraph" w:customStyle="1" w:styleId="berschrift">
     <w:name w:val="Überschrift"/>
-    <w:basedOn w:val="Normal"/>
-    <w:next w:val="BodyText"/>
+    <w:basedOn w:val="Standard"/>
+    <w:next w:val="Textkrper"/>
     <w:pPr>
       <w:keepNext/>
       <w:spacing w:before="240" w:after="120"/>
@@ -3016,23 +4154,23 @@
       <w:szCs w:val="28"/>
     </w:rPr>
   </w:style>
-  <w:style w:type="paragraph" w:styleId="BodyText">
+  <w:style w:type="paragraph" w:styleId="Textkrper">
     <w:name w:val="Body Text"/>
-    <w:basedOn w:val="Normal"/>
+    <w:basedOn w:val="Standard"/>
     <w:pPr>
       <w:spacing w:after="140" w:line="288" w:lineRule="auto"/>
     </w:pPr>
   </w:style>
-  <w:style w:type="paragraph" w:styleId="List">
+  <w:style w:type="paragraph" w:styleId="Liste">
     <w:name w:val="List"/>
-    <w:basedOn w:val="BodyText"/>
+    <w:basedOn w:val="Textkrper"/>
     <w:rPr>
       <w:rFonts w:cs="FreeSans"/>
     </w:rPr>
   </w:style>
-  <w:style w:type="paragraph" w:styleId="Caption">
+  <w:style w:type="paragraph" w:styleId="Beschriftung">
     <w:name w:val="caption"/>
-    <w:basedOn w:val="Normal"/>
+    <w:basedOn w:val="Standard"/>
     <w:pPr>
       <w:suppressLineNumbers/>
       <w:spacing w:before="120" w:after="120"/>
@@ -3045,7 +4183,7 @@
   </w:style>
   <w:style w:type="paragraph" w:customStyle="1" w:styleId="Verzeichnis">
     <w:name w:val="Verzeichnis"/>
-    <w:basedOn w:val="Normal"/>
+    <w:basedOn w:val="Standard"/>
     <w:pPr>
       <w:suppressLineNumbers/>
     </w:pPr>
@@ -3053,10 +4191,10 @@
       <w:rFonts w:cs="FreeSans"/>
     </w:rPr>
   </w:style>
-  <w:style w:type="paragraph" w:styleId="Header">
+  <w:style w:type="paragraph" w:styleId="Kopfzeile">
     <w:name w:val="header"/>
-    <w:basedOn w:val="Normal"/>
-    <w:link w:val="HeaderChar"/>
+    <w:basedOn w:val="Standard"/>
+    <w:link w:val="KopfzeileZchn"/>
     <w:uiPriority w:val="99"/>
     <w:rsid w:val="000F0059"/>
     <w:pPr>
@@ -3066,10 +4204,10 @@
       </w:tabs>
     </w:pPr>
   </w:style>
-  <w:style w:type="paragraph" w:styleId="Footer">
+  <w:style w:type="paragraph" w:styleId="Fuzeile">
     <w:name w:val="footer"/>
-    <w:basedOn w:val="Normal"/>
-    <w:link w:val="FooterChar"/>
+    <w:basedOn w:val="Standard"/>
+    <w:link w:val="FuzeileZchn"/>
     <w:uiPriority w:val="99"/>
     <w:rsid w:val="000F0059"/>
     <w:pPr>
@@ -3081,15 +4219,15 @@
   </w:style>
   <w:style w:type="paragraph" w:customStyle="1" w:styleId="TabellenInhalt">
     <w:name w:val="Tabellen Inhalt"/>
-    <w:basedOn w:val="Normal"/>
+    <w:basedOn w:val="Standard"/>
   </w:style>
   <w:style w:type="paragraph" w:customStyle="1" w:styleId="Tabellenberschrift">
     <w:name w:val="Tabellen Überschrift"/>
     <w:basedOn w:val="TabellenInhalt"/>
   </w:style>
-  <w:style w:type="table" w:styleId="TableGrid">
+  <w:style w:type="table" w:styleId="Tabellenraster">
     <w:name w:val="Table Grid"/>
-    <w:basedOn w:val="TableNormal"/>
+    <w:basedOn w:val="NormaleTabelle"/>
     <w:uiPriority w:val="99"/>
     <w:rsid w:val="000F0059"/>
     <w:tblPr>

</xml_diff>